<commit_message>
Update Web dev - Project Report - phase 1.docx
</commit_message>
<xml_diff>
--- a/Web dev - Project Report - phase 1.docx
+++ b/Web dev - Project Report - phase 1.docx
@@ -7,6 +7,7 @@
         <w:ind w:firstLine="0"/>
         <w:jc w:val="center"/>
         <w:rPr>
+          <w:rFonts w:ascii="Times New Roman" w:hAnsi="Times New Roman" w:cs="Times New Roman"/>
           <w:b/>
           <w:bCs/>
           <w:color w:val="002060"/>
@@ -20,6 +21,7 @@
         <w:ind w:firstLine="0"/>
         <w:jc w:val="center"/>
         <w:rPr>
+          <w:rFonts w:ascii="Times New Roman" w:hAnsi="Times New Roman" w:cs="Times New Roman"/>
           <w:b/>
           <w:bCs/>
           <w:color w:val="002060"/>
@@ -29,6 +31,7 @@
       </w:pPr>
       <w:r>
         <w:rPr>
+          <w:rFonts w:ascii="Times New Roman" w:hAnsi="Times New Roman" w:cs="Times New Roman"/>
           <w:b/>
           <w:bCs/>
           <w:noProof/>
@@ -99,6 +102,7 @@
       <w:pPr>
         <w:ind w:firstLine="0"/>
         <w:rPr>
+          <w:rFonts w:ascii="Times New Roman" w:hAnsi="Times New Roman" w:cs="Times New Roman"/>
           <w:b/>
           <w:bCs/>
           <w:color w:val="002060"/>
@@ -113,6 +117,7 @@
         <w:ind w:firstLine="0"/>
         <w:jc w:val="center"/>
         <w:rPr>
+          <w:rFonts w:ascii="Times New Roman" w:hAnsi="Times New Roman" w:cs="Times New Roman"/>
           <w:b/>
           <w:bCs/>
           <w:color w:val="002060"/>
@@ -122,6 +127,7 @@
       </w:pPr>
       <w:r>
         <w:rPr>
+          <w:rFonts w:ascii="Times New Roman" w:hAnsi="Times New Roman" w:cs="Times New Roman"/>
           <w:b/>
           <w:bCs/>
           <w:color w:val="002060"/>
@@ -137,6 +143,7 @@
         <w:ind w:firstLine="0"/>
         <w:jc w:val="center"/>
         <w:rPr>
+          <w:rFonts w:ascii="Times New Roman" w:hAnsi="Times New Roman" w:cs="Times New Roman"/>
           <w:color w:val="002060"/>
           <w:sz w:val="36"/>
           <w:szCs w:val="36"/>
@@ -144,6 +151,7 @@
       </w:pPr>
       <w:r>
         <w:rPr>
+          <w:rFonts w:ascii="Times New Roman" w:hAnsi="Times New Roman" w:cs="Times New Roman"/>
           <w:color w:val="002060"/>
           <w:sz w:val="36"/>
           <w:szCs w:val="36"/>
@@ -157,7 +165,7 @@
         <w:ind w:firstLine="0"/>
         <w:jc w:val="center"/>
         <w:rPr>
-          <w:rFonts w:asciiTheme="majorHAnsi" w:hAnsiTheme="majorHAnsi" w:cstheme="majorHAnsi"/>
+          <w:rFonts w:ascii="Times New Roman" w:hAnsi="Times New Roman" w:cs="Times New Roman"/>
           <w:color w:val="002060"/>
           <w:sz w:val="32"/>
           <w:szCs w:val="32"/>
@@ -165,7 +173,7 @@
       </w:pPr>
       <w:r>
         <w:rPr>
-          <w:rFonts w:asciiTheme="majorHAnsi" w:hAnsiTheme="majorHAnsi" w:cstheme="majorHAnsi"/>
+          <w:rFonts w:ascii="Times New Roman" w:hAnsi="Times New Roman" w:cs="Times New Roman"/>
           <w:color w:val="002060"/>
           <w:sz w:val="32"/>
           <w:szCs w:val="32"/>
@@ -179,6 +187,7 @@
         <w:ind w:firstLine="0"/>
         <w:jc w:val="center"/>
         <w:rPr>
+          <w:rFonts w:ascii="Times New Roman" w:hAnsi="Times New Roman" w:cs="Times New Roman"/>
           <w:color w:val="002060"/>
           <w:sz w:val="32"/>
           <w:szCs w:val="32"/>
@@ -186,27 +195,12 @@
       </w:pPr>
       <w:r>
         <w:rPr>
+          <w:rFonts w:ascii="Times New Roman" w:hAnsi="Times New Roman" w:cs="Times New Roman"/>
           <w:color w:val="002060"/>
           <w:sz w:val="32"/>
           <w:szCs w:val="32"/>
         </w:rPr>
-        <w:t>Spring</w:t>
-      </w:r>
-      <w:r>
-        <w:rPr>
-          <w:color w:val="002060"/>
-          <w:sz w:val="32"/>
-          <w:szCs w:val="32"/>
-        </w:rPr>
-        <w:t xml:space="preserve"> </w:t>
-      </w:r>
-      <w:r>
-        <w:rPr>
-          <w:color w:val="002060"/>
-          <w:sz w:val="32"/>
-          <w:szCs w:val="32"/>
-        </w:rPr>
-        <w:t>2023 Semester</w:t>
+        <w:t>Spring 2023 Semester</w:t>
       </w:r>
     </w:p>
     <w:p>
@@ -215,6 +209,7 @@
         <w:ind w:firstLine="0"/>
         <w:jc w:val="center"/>
         <w:rPr>
+          <w:rFonts w:ascii="Times New Roman" w:hAnsi="Times New Roman" w:cs="Times New Roman"/>
           <w:color w:val="002060"/>
           <w:sz w:val="32"/>
           <w:szCs w:val="32"/>
@@ -227,6 +222,7 @@
         <w:ind w:firstLine="0"/>
         <w:jc w:val="center"/>
         <w:rPr>
+          <w:rFonts w:ascii="Times New Roman" w:hAnsi="Times New Roman" w:cs="Times New Roman"/>
           <w:b/>
           <w:bCs/>
           <w:color w:val="002060"/>
@@ -236,43 +232,14 @@
       </w:pPr>
       <w:r>
         <w:rPr>
+          <w:rFonts w:ascii="Times New Roman" w:hAnsi="Times New Roman" w:cs="Times New Roman"/>
           <w:b/>
           <w:bCs/>
           <w:color w:val="002060"/>
           <w:sz w:val="32"/>
           <w:szCs w:val="32"/>
         </w:rPr>
-        <w:t xml:space="preserve">CMPS </w:t>
-      </w:r>
-      <w:r>
-        <w:rPr>
-          <w:b/>
-          <w:bCs/>
-          <w:color w:val="002060"/>
-          <w:sz w:val="32"/>
-          <w:szCs w:val="32"/>
-        </w:rPr>
-        <w:t>350</w:t>
-      </w:r>
-      <w:r>
-        <w:rPr>
-          <w:b/>
-          <w:bCs/>
-          <w:color w:val="002060"/>
-          <w:sz w:val="32"/>
-          <w:szCs w:val="32"/>
-        </w:rPr>
-        <w:t xml:space="preserve"> – </w:t>
-      </w:r>
-      <w:r>
-        <w:rPr>
-          <w:b/>
-          <w:bCs/>
-          <w:color w:val="002060"/>
-          <w:sz w:val="32"/>
-          <w:szCs w:val="32"/>
-        </w:rPr>
-        <w:t>Web development Fundamentals</w:t>
+        <w:t>CMPS 350 – Web development Fundamentals</w:t>
       </w:r>
     </w:p>
     <w:p>
@@ -281,6 +248,7 @@
         <w:ind w:firstLine="0"/>
         <w:jc w:val="center"/>
         <w:rPr>
+          <w:rFonts w:ascii="Times New Roman" w:hAnsi="Times New Roman" w:cs="Times New Roman"/>
           <w:b/>
           <w:bCs/>
           <w:color w:val="002060"/>
@@ -290,6 +258,7 @@
       </w:pPr>
       <w:r>
         <w:rPr>
+          <w:rFonts w:ascii="Times New Roman" w:hAnsi="Times New Roman" w:cs="Times New Roman"/>
           <w:b/>
           <w:bCs/>
           <w:color w:val="002060"/>
@@ -305,6 +274,7 @@
         <w:ind w:firstLine="0"/>
         <w:jc w:val="center"/>
         <w:rPr>
+          <w:rFonts w:ascii="Times New Roman" w:hAnsi="Times New Roman" w:cs="Times New Roman"/>
           <w:b/>
           <w:bCs/>
           <w:color w:val="002060"/>
@@ -314,6 +284,7 @@
       </w:pPr>
       <w:r>
         <w:rPr>
+          <w:rFonts w:ascii="Times New Roman" w:hAnsi="Times New Roman" w:cs="Times New Roman"/>
           <w:b/>
           <w:bCs/>
           <w:color w:val="002060"/>
@@ -324,6 +295,7 @@
       </w:r>
       <w:r>
         <w:rPr>
+          <w:rFonts w:ascii="Times New Roman" w:hAnsi="Times New Roman" w:cs="Times New Roman"/>
           <w:color w:val="002060"/>
           <w:sz w:val="32"/>
           <w:szCs w:val="32"/>
@@ -332,6 +304,7 @@
       </w:r>
       <w:r>
         <w:rPr>
+          <w:rFonts w:ascii="Times New Roman" w:hAnsi="Times New Roman" w:cs="Times New Roman"/>
           <w:b/>
           <w:bCs/>
           <w:color w:val="002060"/>
@@ -342,6 +315,7 @@
       </w:r>
       <w:r>
         <w:rPr>
+          <w:rFonts w:ascii="Times New Roman" w:hAnsi="Times New Roman" w:cs="Times New Roman"/>
           <w:color w:val="002060"/>
           <w:sz w:val="32"/>
           <w:szCs w:val="32"/>
@@ -354,6 +328,7 @@
         <w:ind w:firstLine="0"/>
         <w:jc w:val="center"/>
         <w:rPr>
+          <w:rFonts w:ascii="Times New Roman" w:hAnsi="Times New Roman" w:cs="Times New Roman"/>
           <w:color w:val="002060"/>
           <w:sz w:val="32"/>
           <w:szCs w:val="32"/>
@@ -361,52 +336,31 @@
       </w:pPr>
       <w:r>
         <w:rPr>
+          <w:rFonts w:ascii="Times New Roman" w:hAnsi="Times New Roman" w:cs="Times New Roman"/>
           <w:color w:val="002060"/>
           <w:sz w:val="32"/>
           <w:szCs w:val="32"/>
         </w:rPr>
-        <w:t>Submitted: April</w:t>
-      </w:r>
-      <w:r>
-        <w:rPr>
+        <w:t>Submitted: April 30</w:t>
+      </w:r>
+      <w:r>
+        <w:rPr>
+          <w:rFonts w:ascii="Times New Roman" w:hAnsi="Times New Roman" w:cs="Times New Roman"/>
           <w:color w:val="002060"/>
           <w:sz w:val="32"/>
           <w:szCs w:val="32"/>
-        </w:rPr>
-        <w:t xml:space="preserve"> </w:t>
-      </w:r>
-      <w:r>
-        <w:rPr>
+          <w:vertAlign w:val="superscript"/>
+        </w:rPr>
+        <w:t>th</w:t>
+      </w:r>
+      <w:r>
+        <w:rPr>
+          <w:rFonts w:ascii="Times New Roman" w:hAnsi="Times New Roman" w:cs="Times New Roman"/>
           <w:color w:val="002060"/>
           <w:sz w:val="32"/>
           <w:szCs w:val="32"/>
         </w:rPr>
-        <w:t>30</w:t>
-      </w:r>
-      <w:r>
-        <w:rPr>
-          <w:color w:val="002060"/>
-          <w:sz w:val="32"/>
-          <w:szCs w:val="32"/>
-          <w:vertAlign w:val="superscript"/>
-        </w:rPr>
-        <w:t>th</w:t>
-      </w:r>
-      <w:r>
-        <w:rPr>
-          <w:color w:val="002060"/>
-          <w:sz w:val="32"/>
-          <w:szCs w:val="32"/>
-        </w:rPr>
-        <w:t>, 202</w:t>
-      </w:r>
-      <w:r>
-        <w:rPr>
-          <w:color w:val="002060"/>
-          <w:sz w:val="32"/>
-          <w:szCs w:val="32"/>
-        </w:rPr>
-        <w:t>3</w:t>
+        <w:t>, 2023</w:t>
       </w:r>
     </w:p>
     <w:p>
@@ -414,6 +368,7 @@
         <w:ind w:firstLine="0"/>
         <w:jc w:val="center"/>
         <w:rPr>
+          <w:rFonts w:ascii="Times New Roman" w:hAnsi="Times New Roman" w:cs="Times New Roman"/>
           <w:b/>
           <w:bCs/>
           <w:color w:val="002060"/>
@@ -423,23 +378,38 @@
       </w:pPr>
       <w:r>
         <w:rPr>
+          <w:rFonts w:ascii="Times New Roman" w:hAnsi="Times New Roman" w:cs="Times New Roman"/>
           <w:b/>
           <w:bCs/>
           <w:color w:val="002060"/>
           <w:sz w:val="36"/>
           <w:szCs w:val="36"/>
         </w:rPr>
-        <w:t xml:space="preserve">Professor </w:t>
-      </w:r>
-      <w:r>
-        <w:rPr>
+        <w:t xml:space="preserve">Professor Mahmoud </w:t>
+      </w:r>
+      <w:proofErr w:type="spellStart"/>
+      <w:r>
+        <w:rPr>
+          <w:rFonts w:ascii="Times New Roman" w:hAnsi="Times New Roman" w:cs="Times New Roman"/>
           <w:b/>
           <w:bCs/>
           <w:color w:val="002060"/>
           <w:sz w:val="36"/>
           <w:szCs w:val="36"/>
         </w:rPr>
-        <w:t xml:space="preserve">Mahmoud Barhamgi </w:t>
+        <w:t>Barhamgi</w:t>
+      </w:r>
+      <w:proofErr w:type="spellEnd"/>
+      <w:r>
+        <w:rPr>
+          <w:rFonts w:ascii="Times New Roman" w:hAnsi="Times New Roman" w:cs="Times New Roman"/>
+          <w:b/>
+          <w:bCs/>
+          <w:color w:val="002060"/>
+          <w:sz w:val="36"/>
+          <w:szCs w:val="36"/>
+        </w:rPr>
+        <w:t xml:space="preserve"> </w:t>
       </w:r>
     </w:p>
     <w:p>
@@ -447,6 +417,7 @@
         <w:ind w:firstLine="0"/>
         <w:jc w:val="center"/>
         <w:rPr>
+          <w:rFonts w:ascii="Times New Roman" w:hAnsi="Times New Roman" w:cs="Times New Roman"/>
           <w:b/>
           <w:bCs/>
           <w:color w:val="002060"/>
@@ -489,12 +460,14 @@
               <w:ind w:firstLine="0"/>
               <w:jc w:val="center"/>
               <w:rPr>
+                <w:rFonts w:ascii="Times New Roman" w:hAnsi="Times New Roman" w:cs="Times New Roman"/>
                 <w:sz w:val="32"/>
                 <w:szCs w:val="32"/>
               </w:rPr>
             </w:pPr>
             <w:r>
               <w:rPr>
+                <w:rFonts w:ascii="Times New Roman" w:hAnsi="Times New Roman" w:cs="Times New Roman"/>
                 <w:sz w:val="32"/>
                 <w:szCs w:val="32"/>
               </w:rPr>
@@ -519,12 +492,14 @@
               <w:jc w:val="center"/>
               <w:cnfStyle w:val="100000000000" w:firstRow="1" w:lastRow="0" w:firstColumn="0" w:lastColumn="0" w:oddVBand="0" w:evenVBand="0" w:oddHBand="0" w:evenHBand="0" w:firstRowFirstColumn="0" w:firstRowLastColumn="0" w:lastRowFirstColumn="0" w:lastRowLastColumn="0"/>
               <w:rPr>
+                <w:rFonts w:ascii="Times New Roman" w:hAnsi="Times New Roman" w:cs="Times New Roman"/>
                 <w:sz w:val="32"/>
                 <w:szCs w:val="32"/>
               </w:rPr>
             </w:pPr>
             <w:r>
               <w:rPr>
+                <w:rFonts w:ascii="Times New Roman" w:hAnsi="Times New Roman" w:cs="Times New Roman"/>
                 <w:sz w:val="32"/>
                 <w:szCs w:val="32"/>
               </w:rPr>
@@ -552,6 +527,7 @@
             <w:pPr>
               <w:ind w:firstLine="0"/>
               <w:rPr>
+                <w:rFonts w:ascii="Times New Roman" w:hAnsi="Times New Roman" w:cs="Times New Roman"/>
                 <w:b w:val="0"/>
                 <w:bCs w:val="0"/>
                 <w:sz w:val="32"/>
@@ -560,12 +536,35 @@
             </w:pPr>
             <w:r>
               <w:rPr>
+                <w:rFonts w:ascii="Times New Roman" w:hAnsi="Times New Roman" w:cs="Times New Roman"/>
                 <w:b w:val="0"/>
                 <w:bCs w:val="0"/>
                 <w:sz w:val="32"/>
                 <w:szCs w:val="32"/>
               </w:rPr>
-              <w:t>Mohamed Dhia Abdaoui</w:t>
+              <w:t xml:space="preserve">Mohamed </w:t>
+            </w:r>
+            <w:proofErr w:type="spellStart"/>
+            <w:r>
+              <w:rPr>
+                <w:rFonts w:ascii="Times New Roman" w:hAnsi="Times New Roman" w:cs="Times New Roman"/>
+                <w:b w:val="0"/>
+                <w:bCs w:val="0"/>
+                <w:sz w:val="32"/>
+                <w:szCs w:val="32"/>
+              </w:rPr>
+              <w:t>Dhia</w:t>
+            </w:r>
+            <w:proofErr w:type="spellEnd"/>
+            <w:r>
+              <w:rPr>
+                <w:rFonts w:ascii="Times New Roman" w:hAnsi="Times New Roman" w:cs="Times New Roman"/>
+                <w:b w:val="0"/>
+                <w:bCs w:val="0"/>
+                <w:sz w:val="32"/>
+                <w:szCs w:val="32"/>
+              </w:rPr>
+              <w:t xml:space="preserve"> Abdaoui</w:t>
             </w:r>
           </w:p>
         </w:tc>
@@ -584,12 +583,14 @@
               <w:jc w:val="center"/>
               <w:cnfStyle w:val="000000100000" w:firstRow="0" w:lastRow="0" w:firstColumn="0" w:lastColumn="0" w:oddVBand="0" w:evenVBand="0" w:oddHBand="1" w:evenHBand="0" w:firstRowFirstColumn="0" w:firstRowLastColumn="0" w:lastRowFirstColumn="0" w:lastRowLastColumn="0"/>
               <w:rPr>
+                <w:rFonts w:ascii="Times New Roman" w:hAnsi="Times New Roman" w:cs="Times New Roman"/>
                 <w:sz w:val="32"/>
                 <w:szCs w:val="32"/>
               </w:rPr>
             </w:pPr>
             <w:r>
               <w:rPr>
+                <w:rFonts w:ascii="Times New Roman" w:hAnsi="Times New Roman" w:cs="Times New Roman"/>
                 <w:sz w:val="32"/>
                 <w:szCs w:val="32"/>
               </w:rPr>
@@ -615,6 +616,7 @@
             <w:pPr>
               <w:ind w:firstLine="0"/>
               <w:rPr>
+                <w:rFonts w:ascii="Times New Roman" w:hAnsi="Times New Roman" w:cs="Times New Roman"/>
                 <w:b w:val="0"/>
                 <w:bCs w:val="0"/>
                 <w:sz w:val="32"/>
@@ -623,6 +625,7 @@
             </w:pPr>
             <w:r>
               <w:rPr>
+                <w:rFonts w:ascii="Times New Roman" w:hAnsi="Times New Roman" w:cs="Times New Roman"/>
                 <w:b w:val="0"/>
                 <w:bCs w:val="0"/>
                 <w:sz w:val="32"/>
@@ -646,12 +649,14 @@
               <w:jc w:val="center"/>
               <w:cnfStyle w:val="000000000000" w:firstRow="0" w:lastRow="0" w:firstColumn="0" w:lastColumn="0" w:oddVBand="0" w:evenVBand="0" w:oddHBand="0" w:evenHBand="0" w:firstRowFirstColumn="0" w:firstRowLastColumn="0" w:lastRowFirstColumn="0" w:lastRowLastColumn="0"/>
               <w:rPr>
+                <w:rFonts w:ascii="Times New Roman" w:hAnsi="Times New Roman" w:cs="Times New Roman"/>
                 <w:sz w:val="32"/>
                 <w:szCs w:val="32"/>
               </w:rPr>
             </w:pPr>
             <w:r>
               <w:rPr>
+                <w:rFonts w:ascii="Times New Roman" w:hAnsi="Times New Roman" w:cs="Times New Roman"/>
                 <w:sz w:val="32"/>
                 <w:szCs w:val="32"/>
               </w:rPr>
@@ -679,6 +684,7 @@
             <w:pPr>
               <w:ind w:firstLine="0"/>
               <w:rPr>
+                <w:rFonts w:ascii="Times New Roman" w:hAnsi="Times New Roman" w:cs="Times New Roman"/>
                 <w:b w:val="0"/>
                 <w:bCs w:val="0"/>
                 <w:sz w:val="32"/>
@@ -687,6 +693,7 @@
             </w:pPr>
             <w:r>
               <w:rPr>
+                <w:rFonts w:ascii="Times New Roman" w:hAnsi="Times New Roman" w:cs="Times New Roman"/>
                 <w:b w:val="0"/>
                 <w:bCs w:val="0"/>
                 <w:sz w:val="32"/>
@@ -711,12 +718,14 @@
               <w:jc w:val="center"/>
               <w:cnfStyle w:val="000000100000" w:firstRow="0" w:lastRow="0" w:firstColumn="0" w:lastColumn="0" w:oddVBand="0" w:evenVBand="0" w:oddHBand="1" w:evenHBand="0" w:firstRowFirstColumn="0" w:firstRowLastColumn="0" w:lastRowFirstColumn="0" w:lastRowLastColumn="0"/>
               <w:rPr>
+                <w:rFonts w:ascii="Times New Roman" w:hAnsi="Times New Roman" w:cs="Times New Roman"/>
                 <w:sz w:val="32"/>
                 <w:szCs w:val="32"/>
               </w:rPr>
             </w:pPr>
             <w:r>
               <w:rPr>
+                <w:rFonts w:ascii="Times New Roman" w:hAnsi="Times New Roman" w:cs="Times New Roman"/>
                 <w:sz w:val="32"/>
                 <w:szCs w:val="32"/>
               </w:rPr>
@@ -731,6 +740,7 @@
         <w:ind w:firstLine="0"/>
         <w:jc w:val="center"/>
         <w:rPr>
+          <w:rFonts w:ascii="Times New Roman" w:hAnsi="Times New Roman" w:cs="Times New Roman"/>
           <w:sz w:val="32"/>
           <w:szCs w:val="32"/>
         </w:rPr>
@@ -741,6 +751,7 @@
         <w:ind w:firstLine="0"/>
         <w:jc w:val="center"/>
         <w:rPr>
+          <w:rFonts w:ascii="Times New Roman" w:hAnsi="Times New Roman" w:cs="Times New Roman"/>
           <w:sz w:val="32"/>
           <w:szCs w:val="32"/>
         </w:rPr>
@@ -749,7 +760,7 @@
     <w:sdt>
       <w:sdtPr>
         <w:rPr>
-          <w:rFonts w:asciiTheme="minorHAnsi" w:eastAsiaTheme="minorHAnsi" w:hAnsiTheme="minorHAnsi" w:cstheme="minorBidi"/>
+          <w:rFonts w:ascii="Times New Roman" w:eastAsiaTheme="minorHAnsi" w:hAnsi="Times New Roman" w:cs="Times New Roman"/>
           <w:color w:val="auto"/>
           <w:sz w:val="22"/>
           <w:szCs w:val="22"/>
@@ -771,8 +782,14 @@
         <w:p>
           <w:pPr>
             <w:pStyle w:val="TOCHeading"/>
+            <w:rPr>
+              <w:rFonts w:ascii="Times New Roman" w:hAnsi="Times New Roman" w:cs="Times New Roman"/>
+            </w:rPr>
           </w:pPr>
           <w:r>
+            <w:rPr>
+              <w:rFonts w:ascii="Times New Roman" w:hAnsi="Times New Roman" w:cs="Times New Roman"/>
+            </w:rPr>
             <w:t>Table of Contents</w:t>
           </w:r>
         </w:p>
@@ -783,22 +800,35 @@
               <w:tab w:val="right" w:leader="dot" w:pos="10790"/>
             </w:tabs>
             <w:rPr>
+              <w:rFonts w:eastAsiaTheme="minorEastAsia"/>
               <w:noProof/>
+              <w:kern w:val="2"/>
+              <w14:ligatures w14:val="standardContextual"/>
             </w:rPr>
           </w:pPr>
           <w:r>
+            <w:rPr>
+              <w:rFonts w:ascii="Times New Roman" w:hAnsi="Times New Roman" w:cs="Times New Roman"/>
+            </w:rPr>
             <w:fldChar w:fldCharType="begin"/>
           </w:r>
           <w:r>
+            <w:rPr>
+              <w:rFonts w:ascii="Times New Roman" w:hAnsi="Times New Roman" w:cs="Times New Roman"/>
+            </w:rPr>
             <w:instrText xml:space="preserve"> TOC \o "1-3" \h \z \u </w:instrText>
           </w:r>
           <w:r>
+            <w:rPr>
+              <w:rFonts w:ascii="Times New Roman" w:hAnsi="Times New Roman" w:cs="Times New Roman"/>
+            </w:rPr>
             <w:fldChar w:fldCharType="separate"/>
           </w:r>
-          <w:hyperlink w:anchor="_Toc133670042" w:history="1">
+          <w:hyperlink w:anchor="_Toc133788795" w:history="1">
             <w:r>
               <w:rPr>
                 <w:rStyle w:val="Hyperlink"/>
+                <w:rFonts w:ascii="Times New Roman" w:hAnsi="Times New Roman" w:cs="Times New Roman"/>
                 <w:noProof/>
               </w:rPr>
               <w:t>1. Current status of the project implementation</w:t>
@@ -822,7 +852,7 @@
                 <w:noProof/>
                 <w:webHidden/>
               </w:rPr>
-              <w:instrText xml:space="preserve"> PAGEREF _Toc133670042 \h </w:instrText>
+              <w:instrText xml:space="preserve"> PAGEREF _Toc133788795 \h </w:instrText>
             </w:r>
             <w:r>
               <w:rPr>
@@ -842,7 +872,7 @@
                 <w:noProof/>
                 <w:webHidden/>
               </w:rPr>
-              <w:t>3</w:t>
+              <w:t>2</w:t>
             </w:r>
             <w:r>
               <w:rPr>
@@ -860,13 +890,17 @@
               <w:tab w:val="right" w:leader="dot" w:pos="10790"/>
             </w:tabs>
             <w:rPr>
+              <w:rFonts w:eastAsiaTheme="minorEastAsia"/>
               <w:noProof/>
+              <w:kern w:val="2"/>
+              <w14:ligatures w14:val="standardContextual"/>
             </w:rPr>
           </w:pPr>
-          <w:hyperlink w:anchor="_Toc133670043" w:history="1">
+          <w:hyperlink w:anchor="_Toc133788796" w:history="1">
             <w:r>
               <w:rPr>
                 <w:rStyle w:val="Hyperlink"/>
+                <w:rFonts w:ascii="Times New Roman" w:hAnsi="Times New Roman" w:cs="Times New Roman"/>
                 <w:noProof/>
               </w:rPr>
               <w:t>2. Team member contributions</w:t>
@@ -890,7 +924,7 @@
                 <w:noProof/>
                 <w:webHidden/>
               </w:rPr>
-              <w:instrText xml:space="preserve"> PAGEREF _Toc133670043 \h </w:instrText>
+              <w:instrText xml:space="preserve"> PAGEREF _Toc133788796 \h </w:instrText>
             </w:r>
             <w:r>
               <w:rPr>
@@ -910,7 +944,7 @@
                 <w:noProof/>
                 <w:webHidden/>
               </w:rPr>
-              <w:t>3</w:t>
+              <w:t>2</w:t>
             </w:r>
             <w:r>
               <w:rPr>
@@ -928,13 +962,17 @@
               <w:tab w:val="right" w:leader="dot" w:pos="10790"/>
             </w:tabs>
             <w:rPr>
+              <w:rFonts w:eastAsiaTheme="minorEastAsia"/>
               <w:noProof/>
+              <w:kern w:val="2"/>
+              <w14:ligatures w14:val="standardContextual"/>
             </w:rPr>
           </w:pPr>
-          <w:hyperlink w:anchor="_Toc133670044" w:history="1">
+          <w:hyperlink w:anchor="_Toc133788797" w:history="1">
             <w:r>
               <w:rPr>
                 <w:rStyle w:val="Hyperlink"/>
+                <w:rFonts w:ascii="Times New Roman" w:hAnsi="Times New Roman" w:cs="Times New Roman"/>
                 <w:noProof/>
               </w:rPr>
               <w:t>3. Visual overview of the project</w:t>
@@ -958,7 +996,7 @@
                 <w:noProof/>
                 <w:webHidden/>
               </w:rPr>
-              <w:instrText xml:space="preserve"> PAGEREF _Toc133670044 \h </w:instrText>
+              <w:instrText xml:space="preserve"> PAGEREF _Toc133788797 \h </w:instrText>
             </w:r>
             <w:r>
               <w:rPr>
@@ -978,7 +1016,7 @@
                 <w:noProof/>
                 <w:webHidden/>
               </w:rPr>
-              <w:t>3</w:t>
+              <w:t>4</w:t>
             </w:r>
             <w:r>
               <w:rPr>
@@ -996,13 +1034,17 @@
               <w:tab w:val="right" w:leader="dot" w:pos="10790"/>
             </w:tabs>
             <w:rPr>
+              <w:rFonts w:eastAsiaTheme="minorEastAsia"/>
               <w:noProof/>
+              <w:kern w:val="2"/>
+              <w14:ligatures w14:val="standardContextual"/>
             </w:rPr>
           </w:pPr>
-          <w:hyperlink w:anchor="_Toc133670045" w:history="1">
+          <w:hyperlink w:anchor="_Toc133788798" w:history="1">
             <w:r>
               <w:rPr>
                 <w:rStyle w:val="Hyperlink"/>
+                <w:rFonts w:ascii="Times New Roman" w:hAnsi="Times New Roman" w:cs="Times New Roman"/>
                 <w:noProof/>
               </w:rPr>
               <w:t>4. Project Source Code</w:t>
@@ -1026,7 +1068,7 @@
                 <w:noProof/>
                 <w:webHidden/>
               </w:rPr>
-              <w:instrText xml:space="preserve"> PAGEREF _Toc133670045 \h </w:instrText>
+              <w:instrText xml:space="preserve"> PAGEREF _Toc133788798 \h </w:instrText>
             </w:r>
             <w:r>
               <w:rPr>
@@ -1046,7 +1088,7 @@
                 <w:noProof/>
                 <w:webHidden/>
               </w:rPr>
-              <w:t>3</w:t>
+              <w:t>9</w:t>
             </w:r>
             <w:r>
               <w:rPr>
@@ -1058,8 +1100,14 @@
           </w:hyperlink>
         </w:p>
         <w:p>
+          <w:pPr>
+            <w:rPr>
+              <w:rFonts w:ascii="Times New Roman" w:hAnsi="Times New Roman" w:cs="Times New Roman"/>
+            </w:rPr>
+          </w:pPr>
           <w:r>
             <w:rPr>
+              <w:rFonts w:ascii="Times New Roman" w:hAnsi="Times New Roman" w:cs="Times New Roman"/>
               <w:b/>
               <w:bCs/>
               <w:noProof/>
@@ -1074,6 +1122,7 @@
         <w:ind w:firstLine="0"/>
         <w:jc w:val="center"/>
         <w:rPr>
+          <w:rFonts w:ascii="Times New Roman" w:hAnsi="Times New Roman" w:cs="Times New Roman"/>
           <w:sz w:val="32"/>
           <w:szCs w:val="32"/>
         </w:rPr>
@@ -1082,57 +1131,231 @@
     <w:p>
       <w:pPr>
         <w:pStyle w:val="Heading1"/>
-      </w:pPr>
-      <w:bookmarkStart w:id="0" w:name="_Toc133670042"/>
-      <w:r>
+        <w:rPr>
+          <w:rFonts w:ascii="Times New Roman" w:hAnsi="Times New Roman" w:cs="Times New Roman"/>
+        </w:rPr>
+      </w:pPr>
+      <w:bookmarkStart w:id="0" w:name="_Toc133788795"/>
+      <w:r>
+        <w:rPr>
+          <w:rFonts w:ascii="Times New Roman" w:hAnsi="Times New Roman" w:cs="Times New Roman"/>
+        </w:rPr>
         <w:lastRenderedPageBreak/>
-        <w:t xml:space="preserve">1. Current status </w:t>
+        <w:t xml:space="preserve">1. </w:t>
+      </w:r>
+      <w:proofErr w:type="gramStart"/>
+      <w:r>
+        <w:rPr>
+          <w:rFonts w:ascii="Times New Roman" w:hAnsi="Times New Roman" w:cs="Times New Roman"/>
+        </w:rPr>
+        <w:t>Current status</w:t>
+      </w:r>
+      <w:proofErr w:type="gramEnd"/>
+      <w:r>
+        <w:rPr>
+          <w:rFonts w:ascii="Times New Roman" w:hAnsi="Times New Roman" w:cs="Times New Roman"/>
+        </w:rPr>
+        <w:t xml:space="preserve"> </w:t>
       </w:r>
       <w:r>
         <w:rPr>
           <w:rStyle w:val="Heading1Char"/>
+          <w:rFonts w:ascii="Times New Roman" w:hAnsi="Times New Roman" w:cs="Times New Roman"/>
         </w:rPr>
         <w:t>of</w:t>
       </w:r>
       <w:r>
+        <w:rPr>
+          <w:rFonts w:ascii="Times New Roman" w:hAnsi="Times New Roman" w:cs="Times New Roman"/>
+        </w:rPr>
         <w:t xml:space="preserve"> the project implementation</w:t>
       </w:r>
       <w:bookmarkEnd w:id="0"/>
     </w:p>
     <w:p>
       <w:pPr>
-        <w:ind w:firstLine="0"/>
-        <w:jc w:val="center"/>
-        <w:rPr>
-          <w:sz w:val="32"/>
-          <w:szCs w:val="32"/>
-        </w:rPr>
-      </w:pPr>
-    </w:p>
-    <w:p>
-      <w:pPr>
-        <w:ind w:firstLine="0"/>
-        <w:jc w:val="center"/>
-        <w:rPr>
-          <w:sz w:val="32"/>
-          <w:szCs w:val="32"/>
-        </w:rPr>
-      </w:pPr>
+        <w:pStyle w:val="NormalWeb"/>
+        <w:rPr>
+          <w:sz w:val="32"/>
+          <w:szCs w:val="32"/>
+        </w:rPr>
+      </w:pPr>
+      <w:r>
+        <w:rPr>
+          <w:sz w:val="32"/>
+          <w:szCs w:val="32"/>
+        </w:rPr>
+        <w:t xml:space="preserve">As </w:t>
+      </w:r>
+      <w:r>
+        <w:rPr>
+          <w:sz w:val="32"/>
+          <w:szCs w:val="32"/>
+        </w:rPr>
+        <w:t xml:space="preserve">the project neared completion, </w:t>
+      </w:r>
+      <w:r>
+        <w:rPr>
+          <w:sz w:val="32"/>
+          <w:szCs w:val="32"/>
+        </w:rPr>
+        <w:t>we</w:t>
+      </w:r>
+      <w:r>
+        <w:rPr>
+          <w:sz w:val="32"/>
+          <w:szCs w:val="32"/>
+        </w:rPr>
+        <w:t xml:space="preserve"> were proud to announce that </w:t>
+      </w:r>
+      <w:r>
+        <w:rPr>
+          <w:sz w:val="32"/>
+          <w:szCs w:val="32"/>
+        </w:rPr>
+        <w:t>we</w:t>
+      </w:r>
+      <w:r>
+        <w:rPr>
+          <w:sz w:val="32"/>
+          <w:szCs w:val="32"/>
+        </w:rPr>
+        <w:t xml:space="preserve"> had achieved 95% of what was needed to be implemented. However, the team acknowledged that difficulties along the way.</w:t>
+      </w:r>
+    </w:p>
+    <w:p>
+      <w:pPr>
+        <w:pStyle w:val="NormalWeb"/>
+        <w:rPr>
+          <w:sz w:val="32"/>
+          <w:szCs w:val="32"/>
+        </w:rPr>
+      </w:pPr>
+      <w:r>
+        <w:rPr>
+          <w:sz w:val="32"/>
+          <w:szCs w:val="32"/>
+        </w:rPr>
+        <w:t xml:space="preserve">Specifically, the team struggled with the "update schedule" use case, which posed some unique challenges. While </w:t>
+      </w:r>
+      <w:r>
+        <w:rPr>
+          <w:sz w:val="32"/>
+          <w:szCs w:val="32"/>
+        </w:rPr>
+        <w:t>we</w:t>
+      </w:r>
+      <w:r>
+        <w:rPr>
+          <w:sz w:val="32"/>
+          <w:szCs w:val="32"/>
+        </w:rPr>
+        <w:t xml:space="preserve"> were able to update existing schedules successfully, </w:t>
+      </w:r>
+      <w:r>
+        <w:rPr>
+          <w:sz w:val="32"/>
+          <w:szCs w:val="32"/>
+        </w:rPr>
+        <w:t>we</w:t>
+      </w:r>
+      <w:r>
+        <w:rPr>
+          <w:sz w:val="32"/>
+          <w:szCs w:val="32"/>
+        </w:rPr>
+        <w:t xml:space="preserve"> faced challenges when attempting to add more sessions to existing schedules. Despite </w:t>
+      </w:r>
+      <w:proofErr w:type="gramStart"/>
+      <w:r>
+        <w:rPr>
+          <w:sz w:val="32"/>
+          <w:szCs w:val="32"/>
+        </w:rPr>
+        <w:t>out</w:t>
+      </w:r>
+      <w:proofErr w:type="gramEnd"/>
+      <w:r>
+        <w:rPr>
+          <w:sz w:val="32"/>
+          <w:szCs w:val="32"/>
+        </w:rPr>
+        <w:t xml:space="preserve"> best efforts, </w:t>
+      </w:r>
+      <w:r>
+        <w:rPr>
+          <w:sz w:val="32"/>
+          <w:szCs w:val="32"/>
+        </w:rPr>
+        <w:t>we</w:t>
+      </w:r>
+      <w:r>
+        <w:rPr>
+          <w:sz w:val="32"/>
+          <w:szCs w:val="32"/>
+        </w:rPr>
+        <w:t xml:space="preserve"> were unable to resolve this issue before the project's deadline.</w:t>
+      </w:r>
+    </w:p>
+    <w:p>
+      <w:pPr>
+        <w:pStyle w:val="NormalWeb"/>
+        <w:rPr>
+          <w:sz w:val="32"/>
+          <w:szCs w:val="32"/>
+        </w:rPr>
+      </w:pPr>
+      <w:r>
+        <w:rPr>
+          <w:sz w:val="32"/>
+          <w:szCs w:val="32"/>
+        </w:rPr>
+        <w:t xml:space="preserve">Furthermore, the team also faced challenges related to the location dropdown list during updates. On occasion, the location dropdown list failed to load properly, which could cause issues for users attempting to update the schedule. This was a frustrating challenge for the team, as </w:t>
+      </w:r>
+      <w:r>
+        <w:rPr>
+          <w:sz w:val="32"/>
+          <w:szCs w:val="32"/>
+        </w:rPr>
+        <w:t>we</w:t>
+      </w:r>
+      <w:r>
+        <w:rPr>
+          <w:sz w:val="32"/>
+          <w:szCs w:val="32"/>
+        </w:rPr>
+        <w:t xml:space="preserve"> understood the importance of ensuring that the platform was user-friendly and easy to navigate.</w:t>
+      </w:r>
     </w:p>
     <w:p>
       <w:pPr>
         <w:pStyle w:val="Heading1"/>
-      </w:pPr>
-      <w:r>
+        <w:rPr>
+          <w:rFonts w:ascii="Times New Roman" w:hAnsi="Times New Roman" w:cs="Times New Roman"/>
+        </w:rPr>
+      </w:pPr>
+      <w:r>
+        <w:rPr>
+          <w:rFonts w:ascii="Times New Roman" w:hAnsi="Times New Roman" w:cs="Times New Roman"/>
+        </w:rPr>
         <w:t xml:space="preserve"> </w:t>
       </w:r>
-      <w:bookmarkStart w:id="1" w:name="_Toc133670043"/>
-      <w:r>
+      <w:bookmarkStart w:id="1" w:name="_Toc133788796"/>
+      <w:r>
+        <w:rPr>
+          <w:rFonts w:ascii="Times New Roman" w:hAnsi="Times New Roman" w:cs="Times New Roman"/>
+        </w:rPr>
         <w:t>2. Team member contributions</w:t>
       </w:r>
       <w:bookmarkEnd w:id="1"/>
     </w:p>
-    <w:p/>
+    <w:p>
+      <w:pPr>
+        <w:rPr>
+          <w:rFonts w:ascii="Times New Roman" w:hAnsi="Times New Roman" w:cs="Times New Roman"/>
+        </w:rPr>
+      </w:pPr>
+    </w:p>
     <w:tbl>
       <w:tblPr>
         <w:tblStyle w:val="ListTable1Light-Accent5"/>
@@ -1167,12 +1390,14 @@
             <w:pPr>
               <w:ind w:firstLine="0"/>
               <w:rPr>
+                <w:rFonts w:ascii="Times New Roman" w:hAnsi="Times New Roman" w:cs="Times New Roman"/>
                 <w:sz w:val="28"/>
                 <w:szCs w:val="28"/>
               </w:rPr>
             </w:pPr>
             <w:r>
               <w:rPr>
+                <w:rFonts w:ascii="Times New Roman" w:hAnsi="Times New Roman" w:cs="Times New Roman"/>
                 <w:sz w:val="28"/>
                 <w:szCs w:val="28"/>
               </w:rPr>
@@ -1196,12 +1421,14 @@
               <w:ind w:firstLine="0"/>
               <w:cnfStyle w:val="100000000000" w:firstRow="1" w:lastRow="0" w:firstColumn="0" w:lastColumn="0" w:oddVBand="0" w:evenVBand="0" w:oddHBand="0" w:evenHBand="0" w:firstRowFirstColumn="0" w:firstRowLastColumn="0" w:lastRowFirstColumn="0" w:lastRowLastColumn="0"/>
               <w:rPr>
+                <w:rFonts w:ascii="Times New Roman" w:hAnsi="Times New Roman" w:cs="Times New Roman"/>
                 <w:sz w:val="28"/>
                 <w:szCs w:val="28"/>
               </w:rPr>
             </w:pPr>
             <w:r>
               <w:rPr>
+                <w:rFonts w:ascii="Times New Roman" w:hAnsi="Times New Roman" w:cs="Times New Roman"/>
                 <w:sz w:val="28"/>
                 <w:szCs w:val="28"/>
               </w:rPr>
@@ -1225,12 +1452,14 @@
               <w:ind w:firstLine="0"/>
               <w:cnfStyle w:val="100000000000" w:firstRow="1" w:lastRow="0" w:firstColumn="0" w:lastColumn="0" w:oddVBand="0" w:evenVBand="0" w:oddHBand="0" w:evenHBand="0" w:firstRowFirstColumn="0" w:firstRowLastColumn="0" w:lastRowFirstColumn="0" w:lastRowLastColumn="0"/>
               <w:rPr>
+                <w:rFonts w:ascii="Times New Roman" w:hAnsi="Times New Roman" w:cs="Times New Roman"/>
                 <w:sz w:val="28"/>
                 <w:szCs w:val="28"/>
               </w:rPr>
             </w:pPr>
             <w:r>
               <w:rPr>
+                <w:rFonts w:ascii="Times New Roman" w:hAnsi="Times New Roman" w:cs="Times New Roman"/>
                 <w:sz w:val="28"/>
                 <w:szCs w:val="28"/>
               </w:rPr>
@@ -1257,12 +1486,14 @@
               <w:ind w:firstLine="0"/>
               <w:cnfStyle w:val="100000000000" w:firstRow="1" w:lastRow="0" w:firstColumn="0" w:lastColumn="0" w:oddVBand="0" w:evenVBand="0" w:oddHBand="0" w:evenHBand="0" w:firstRowFirstColumn="0" w:firstRowLastColumn="0" w:lastRowFirstColumn="0" w:lastRowLastColumn="0"/>
               <w:rPr>
+                <w:rFonts w:ascii="Times New Roman" w:hAnsi="Times New Roman" w:cs="Times New Roman"/>
                 <w:sz w:val="28"/>
                 <w:szCs w:val="28"/>
               </w:rPr>
             </w:pPr>
             <w:r>
               <w:rPr>
+                <w:rFonts w:ascii="Times New Roman" w:hAnsi="Times New Roman" w:cs="Times New Roman"/>
                 <w:sz w:val="28"/>
                 <w:szCs w:val="28"/>
               </w:rPr>
@@ -1290,6 +1521,7 @@
             <w:pPr>
               <w:ind w:firstLine="0"/>
               <w:rPr>
+                <w:rFonts w:ascii="Times New Roman" w:hAnsi="Times New Roman" w:cs="Times New Roman"/>
                 <w:b w:val="0"/>
                 <w:bCs w:val="0"/>
                 <w:sz w:val="28"/>
@@ -1298,12 +1530,35 @@
             </w:pPr>
             <w:r>
               <w:rPr>
+                <w:rFonts w:ascii="Times New Roman" w:hAnsi="Times New Roman" w:cs="Times New Roman"/>
                 <w:b w:val="0"/>
                 <w:bCs w:val="0"/>
                 <w:sz w:val="28"/>
                 <w:szCs w:val="28"/>
               </w:rPr>
-              <w:t>Mohamed Dhia Abdaoui</w:t>
+              <w:t xml:space="preserve">Mohamed </w:t>
+            </w:r>
+            <w:proofErr w:type="spellStart"/>
+            <w:r>
+              <w:rPr>
+                <w:rFonts w:ascii="Times New Roman" w:hAnsi="Times New Roman" w:cs="Times New Roman"/>
+                <w:b w:val="0"/>
+                <w:bCs w:val="0"/>
+                <w:sz w:val="28"/>
+                <w:szCs w:val="28"/>
+              </w:rPr>
+              <w:t>Dhia</w:t>
+            </w:r>
+            <w:proofErr w:type="spellEnd"/>
+            <w:r>
+              <w:rPr>
+                <w:rFonts w:ascii="Times New Roman" w:hAnsi="Times New Roman" w:cs="Times New Roman"/>
+                <w:b w:val="0"/>
+                <w:bCs w:val="0"/>
+                <w:sz w:val="28"/>
+                <w:szCs w:val="28"/>
+              </w:rPr>
+              <w:t xml:space="preserve"> Abdaoui</w:t>
             </w:r>
           </w:p>
         </w:tc>
@@ -1321,12 +1576,14 @@
               <w:ind w:firstLine="0"/>
               <w:cnfStyle w:val="000000100000" w:firstRow="0" w:lastRow="0" w:firstColumn="0" w:lastColumn="0" w:oddVBand="0" w:evenVBand="0" w:oddHBand="1" w:evenHBand="0" w:firstRowFirstColumn="0" w:firstRowLastColumn="0" w:lastRowFirstColumn="0" w:lastRowLastColumn="0"/>
               <w:rPr>
+                <w:rFonts w:ascii="Times New Roman" w:hAnsi="Times New Roman" w:cs="Times New Roman"/>
                 <w:sz w:val="28"/>
                 <w:szCs w:val="28"/>
               </w:rPr>
             </w:pPr>
             <w:r>
               <w:rPr>
+                <w:rFonts w:ascii="Times New Roman" w:hAnsi="Times New Roman" w:cs="Times New Roman"/>
                 <w:sz w:val="28"/>
                 <w:szCs w:val="28"/>
               </w:rPr>
@@ -1348,16 +1605,28 @@
               <w:ind w:firstLine="0"/>
               <w:cnfStyle w:val="000000100000" w:firstRow="0" w:lastRow="0" w:firstColumn="0" w:lastColumn="0" w:oddVBand="0" w:evenVBand="0" w:oddHBand="1" w:evenHBand="0" w:firstRowFirstColumn="0" w:firstRowLastColumn="0" w:lastRowFirstColumn="0" w:lastRowLastColumn="0"/>
               <w:rPr>
+                <w:rFonts w:ascii="Times New Roman" w:hAnsi="Times New Roman" w:cs="Times New Roman"/>
                 <w:sz w:val="28"/>
                 <w:szCs w:val="28"/>
               </w:rPr>
             </w:pPr>
-            <w:r>
-              <w:rPr>
+            <w:proofErr w:type="spellStart"/>
+            <w:r>
+              <w:rPr>
+                <w:rFonts w:ascii="Times New Roman" w:hAnsi="Times New Roman" w:cs="Times New Roman"/>
                 <w:sz w:val="28"/>
                 <w:szCs w:val="28"/>
               </w:rPr>
-              <w:t>Usecase 1,2</w:t>
+              <w:t>Usecase</w:t>
+            </w:r>
+            <w:proofErr w:type="spellEnd"/>
+            <w:r>
+              <w:rPr>
+                <w:rFonts w:ascii="Times New Roman" w:hAnsi="Times New Roman" w:cs="Times New Roman"/>
+                <w:sz w:val="28"/>
+                <w:szCs w:val="28"/>
+              </w:rPr>
+              <w:t xml:space="preserve"> 1,2</w:t>
             </w:r>
           </w:p>
         </w:tc>
@@ -1375,12 +1644,14 @@
               <w:ind w:firstLine="0"/>
               <w:cnfStyle w:val="000000100000" w:firstRow="0" w:lastRow="0" w:firstColumn="0" w:lastColumn="0" w:oddVBand="0" w:evenVBand="0" w:oddHBand="1" w:evenHBand="0" w:firstRowFirstColumn="0" w:firstRowLastColumn="0" w:lastRowFirstColumn="0" w:lastRowLastColumn="0"/>
               <w:rPr>
+                <w:rFonts w:ascii="Times New Roman" w:hAnsi="Times New Roman" w:cs="Times New Roman"/>
                 <w:sz w:val="28"/>
                 <w:szCs w:val="28"/>
               </w:rPr>
             </w:pPr>
             <w:r>
               <w:rPr>
+                <w:rFonts w:ascii="Times New Roman" w:hAnsi="Times New Roman" w:cs="Times New Roman"/>
                 <w:sz w:val="28"/>
                 <w:szCs w:val="28"/>
               </w:rPr>
@@ -1406,6 +1677,7 @@
             <w:pPr>
               <w:ind w:firstLine="0"/>
               <w:rPr>
+                <w:rFonts w:ascii="Times New Roman" w:hAnsi="Times New Roman" w:cs="Times New Roman"/>
                 <w:b w:val="0"/>
                 <w:bCs w:val="0"/>
                 <w:sz w:val="28"/>
@@ -1414,6 +1686,7 @@
             </w:pPr>
             <w:r>
               <w:rPr>
+                <w:rFonts w:ascii="Times New Roman" w:hAnsi="Times New Roman" w:cs="Times New Roman"/>
                 <w:b w:val="0"/>
                 <w:bCs w:val="0"/>
                 <w:sz w:val="28"/>
@@ -1436,12 +1709,14 @@
               <w:ind w:firstLine="0"/>
               <w:cnfStyle w:val="000000000000" w:firstRow="0" w:lastRow="0" w:firstColumn="0" w:lastColumn="0" w:oddVBand="0" w:evenVBand="0" w:oddHBand="0" w:evenHBand="0" w:firstRowFirstColumn="0" w:firstRowLastColumn="0" w:lastRowFirstColumn="0" w:lastRowLastColumn="0"/>
               <w:rPr>
+                <w:rFonts w:ascii="Times New Roman" w:hAnsi="Times New Roman" w:cs="Times New Roman"/>
                 <w:sz w:val="28"/>
                 <w:szCs w:val="28"/>
               </w:rPr>
             </w:pPr>
             <w:r>
               <w:rPr>
+                <w:rFonts w:ascii="Times New Roman" w:hAnsi="Times New Roman" w:cs="Times New Roman"/>
                 <w:sz w:val="28"/>
                 <w:szCs w:val="28"/>
               </w:rPr>
@@ -1462,19 +1737,32 @@
               <w:ind w:firstLine="0"/>
               <w:cnfStyle w:val="000000000000" w:firstRow="0" w:lastRow="0" w:firstColumn="0" w:lastColumn="0" w:oddVBand="0" w:evenVBand="0" w:oddHBand="0" w:evenHBand="0" w:firstRowFirstColumn="0" w:firstRowLastColumn="0" w:lastRowFirstColumn="0" w:lastRowLastColumn="0"/>
               <w:rPr>
+                <w:rFonts w:ascii="Times New Roman" w:hAnsi="Times New Roman" w:cs="Times New Roman"/>
                 <w:sz w:val="28"/>
                 <w:szCs w:val="28"/>
               </w:rPr>
             </w:pPr>
-            <w:r>
-              <w:rPr>
+            <w:proofErr w:type="spellStart"/>
+            <w:r>
+              <w:rPr>
+                <w:rFonts w:ascii="Times New Roman" w:hAnsi="Times New Roman" w:cs="Times New Roman"/>
                 <w:sz w:val="28"/>
                 <w:szCs w:val="28"/>
               </w:rPr>
-              <w:t xml:space="preserve">Usecase </w:t>
-            </w:r>
-            <w:r>
-              <w:rPr>
+              <w:t>Usecase</w:t>
+            </w:r>
+            <w:proofErr w:type="spellEnd"/>
+            <w:r>
+              <w:rPr>
+                <w:rFonts w:ascii="Times New Roman" w:hAnsi="Times New Roman" w:cs="Times New Roman"/>
+                <w:sz w:val="28"/>
+                <w:szCs w:val="28"/>
+              </w:rPr>
+              <w:t xml:space="preserve"> </w:t>
+            </w:r>
+            <w:r>
+              <w:rPr>
+                <w:rFonts w:ascii="Times New Roman" w:hAnsi="Times New Roman" w:cs="Times New Roman"/>
                 <w:sz w:val="28"/>
                 <w:szCs w:val="28"/>
               </w:rPr>
@@ -1495,12 +1783,14 @@
               <w:ind w:firstLine="0"/>
               <w:cnfStyle w:val="000000000000" w:firstRow="0" w:lastRow="0" w:firstColumn="0" w:lastColumn="0" w:oddVBand="0" w:evenVBand="0" w:oddHBand="0" w:evenHBand="0" w:firstRowFirstColumn="0" w:firstRowLastColumn="0" w:lastRowFirstColumn="0" w:lastRowLastColumn="0"/>
               <w:rPr>
+                <w:rFonts w:ascii="Times New Roman" w:hAnsi="Times New Roman" w:cs="Times New Roman"/>
                 <w:sz w:val="28"/>
                 <w:szCs w:val="28"/>
               </w:rPr>
             </w:pPr>
             <w:r>
               <w:rPr>
+                <w:rFonts w:ascii="Times New Roman" w:hAnsi="Times New Roman" w:cs="Times New Roman"/>
                 <w:sz w:val="28"/>
                 <w:szCs w:val="28"/>
               </w:rPr>
@@ -1528,6 +1818,7 @@
             <w:pPr>
               <w:ind w:firstLine="0"/>
               <w:rPr>
+                <w:rFonts w:ascii="Times New Roman" w:hAnsi="Times New Roman" w:cs="Times New Roman"/>
                 <w:b w:val="0"/>
                 <w:bCs w:val="0"/>
                 <w:sz w:val="28"/>
@@ -1536,13 +1827,26 @@
             </w:pPr>
             <w:r>
               <w:rPr>
+                <w:rFonts w:ascii="Times New Roman" w:hAnsi="Times New Roman" w:cs="Times New Roman"/>
                 <w:b w:val="0"/>
                 <w:bCs w:val="0"/>
                 <w:sz w:val="28"/>
                 <w:szCs w:val="28"/>
               </w:rPr>
-              <w:t>Mohamad Allaham</w:t>
-            </w:r>
+              <w:t xml:space="preserve">Mohamad </w:t>
+            </w:r>
+            <w:proofErr w:type="spellStart"/>
+            <w:r>
+              <w:rPr>
+                <w:rFonts w:ascii="Times New Roman" w:hAnsi="Times New Roman" w:cs="Times New Roman"/>
+                <w:b w:val="0"/>
+                <w:bCs w:val="0"/>
+                <w:sz w:val="28"/>
+                <w:szCs w:val="28"/>
+              </w:rPr>
+              <w:t>Allaham</w:t>
+            </w:r>
+            <w:proofErr w:type="spellEnd"/>
           </w:p>
         </w:tc>
         <w:tc>
@@ -1559,12 +1863,14 @@
               <w:ind w:firstLine="0"/>
               <w:cnfStyle w:val="000000100000" w:firstRow="0" w:lastRow="0" w:firstColumn="0" w:lastColumn="0" w:oddVBand="0" w:evenVBand="0" w:oddHBand="1" w:evenHBand="0" w:firstRowFirstColumn="0" w:firstRowLastColumn="0" w:lastRowFirstColumn="0" w:lastRowLastColumn="0"/>
               <w:rPr>
+                <w:rFonts w:ascii="Times New Roman" w:hAnsi="Times New Roman" w:cs="Times New Roman"/>
                 <w:sz w:val="28"/>
                 <w:szCs w:val="28"/>
               </w:rPr>
             </w:pPr>
             <w:r>
               <w:rPr>
+                <w:rFonts w:ascii="Times New Roman" w:hAnsi="Times New Roman" w:cs="Times New Roman"/>
                 <w:sz w:val="28"/>
                 <w:szCs w:val="28"/>
               </w:rPr>
@@ -1586,33 +1892,48 @@
               <w:ind w:firstLine="0"/>
               <w:cnfStyle w:val="000000100000" w:firstRow="0" w:lastRow="0" w:firstColumn="0" w:lastColumn="0" w:oddVBand="0" w:evenVBand="0" w:oddHBand="1" w:evenHBand="0" w:firstRowFirstColumn="0" w:firstRowLastColumn="0" w:lastRowFirstColumn="0" w:lastRowLastColumn="0"/>
               <w:rPr>
+                <w:rFonts w:ascii="Times New Roman" w:hAnsi="Times New Roman" w:cs="Times New Roman"/>
                 <w:sz w:val="28"/>
                 <w:szCs w:val="28"/>
               </w:rPr>
             </w:pPr>
-            <w:r>
-              <w:rPr>
+            <w:proofErr w:type="spellStart"/>
+            <w:r>
+              <w:rPr>
+                <w:rFonts w:ascii="Times New Roman" w:hAnsi="Times New Roman" w:cs="Times New Roman"/>
                 <w:sz w:val="28"/>
                 <w:szCs w:val="28"/>
               </w:rPr>
-              <w:t xml:space="preserve">Usecase </w:t>
-            </w:r>
-            <w:r>
-              <w:rPr>
+              <w:t>Usecase</w:t>
+            </w:r>
+            <w:proofErr w:type="spellEnd"/>
+            <w:r>
+              <w:rPr>
+                <w:rFonts w:ascii="Times New Roman" w:hAnsi="Times New Roman" w:cs="Times New Roman"/>
                 <w:sz w:val="28"/>
                 <w:szCs w:val="28"/>
               </w:rPr>
-              <w:t>3</w:t>
-            </w:r>
-            <w:r>
-              <w:rPr>
+              <w:t xml:space="preserve"> </w:t>
+            </w:r>
+            <w:r>
+              <w:rPr>
+                <w:rFonts w:ascii="Times New Roman" w:hAnsi="Times New Roman" w:cs="Times New Roman"/>
                 <w:sz w:val="28"/>
                 <w:szCs w:val="28"/>
               </w:rPr>
+              <w:t>3</w:t>
+            </w:r>
+            <w:r>
+              <w:rPr>
+                <w:rFonts w:ascii="Times New Roman" w:hAnsi="Times New Roman" w:cs="Times New Roman"/>
+                <w:sz w:val="28"/>
+                <w:szCs w:val="28"/>
+              </w:rPr>
               <w:t xml:space="preserve">, </w:t>
             </w:r>
             <w:r>
               <w:rPr>
+                <w:rFonts w:ascii="Times New Roman" w:hAnsi="Times New Roman" w:cs="Times New Roman"/>
                 <w:sz w:val="28"/>
                 <w:szCs w:val="28"/>
               </w:rPr>
@@ -1634,12 +1955,14 @@
               <w:ind w:firstLine="0"/>
               <w:cnfStyle w:val="000000100000" w:firstRow="0" w:lastRow="0" w:firstColumn="0" w:lastColumn="0" w:oddVBand="0" w:evenVBand="0" w:oddHBand="1" w:evenHBand="0" w:firstRowFirstColumn="0" w:firstRowLastColumn="0" w:lastRowFirstColumn="0" w:lastRowLastColumn="0"/>
               <w:rPr>
+                <w:rFonts w:ascii="Times New Roman" w:hAnsi="Times New Roman" w:cs="Times New Roman"/>
                 <w:sz w:val="28"/>
                 <w:szCs w:val="28"/>
               </w:rPr>
             </w:pPr>
             <w:r>
               <w:rPr>
+                <w:rFonts w:ascii="Times New Roman" w:hAnsi="Times New Roman" w:cs="Times New Roman"/>
                 <w:sz w:val="28"/>
                 <w:szCs w:val="28"/>
               </w:rPr>
@@ -1653,7 +1976,7 @@
       <w:pPr>
         <w:ind w:firstLine="0"/>
         <w:rPr>
-          <w:rFonts w:asciiTheme="majorHAnsi" w:hAnsiTheme="majorHAnsi" w:cstheme="majorHAnsi"/>
+          <w:rFonts w:ascii="Times New Roman" w:hAnsi="Times New Roman" w:cs="Times New Roman"/>
           <w:sz w:val="32"/>
           <w:szCs w:val="32"/>
         </w:rPr>
@@ -1663,21 +1986,58 @@
       <w:pPr>
         <w:ind w:firstLine="0"/>
         <w:rPr>
-          <w:sz w:val="32"/>
-          <w:szCs w:val="32"/>
-        </w:rPr>
-      </w:pPr>
-      <w:r>
-        <w:rPr>
-          <w:rFonts w:asciiTheme="majorHAnsi" w:hAnsiTheme="majorHAnsi" w:cstheme="majorHAnsi"/>
-          <w:sz w:val="32"/>
-          <w:szCs w:val="32"/>
-        </w:rPr>
-        <w:t>The team collaborated by dividing the project into specific use cases and assigning each member a set of responsibilities. Mohamad Dhia focused on use cases 1 and 2, which involved user login and paper submission. Mohamad Allaham took charge of use cases 3 and 4, which involved paper review and scheduling updates</w:t>
-      </w:r>
-      <w:r>
-        <w:rPr>
-          <w:rFonts w:asciiTheme="majorHAnsi" w:hAnsiTheme="majorHAnsi" w:cstheme="majorHAnsi"/>
+          <w:rFonts w:ascii="Times New Roman" w:hAnsi="Times New Roman" w:cs="Times New Roman"/>
+          <w:sz w:val="32"/>
+          <w:szCs w:val="32"/>
+        </w:rPr>
+      </w:pPr>
+      <w:r>
+        <w:rPr>
+          <w:rFonts w:ascii="Times New Roman" w:hAnsi="Times New Roman" w:cs="Times New Roman"/>
+          <w:sz w:val="32"/>
+          <w:szCs w:val="32"/>
+        </w:rPr>
+        <w:t xml:space="preserve">The team collaborated by dividing the project into specific use cases and assigning each member a set of responsibilities. Mohamad </w:t>
+      </w:r>
+      <w:proofErr w:type="spellStart"/>
+      <w:r>
+        <w:rPr>
+          <w:rFonts w:ascii="Times New Roman" w:hAnsi="Times New Roman" w:cs="Times New Roman"/>
+          <w:sz w:val="32"/>
+          <w:szCs w:val="32"/>
+        </w:rPr>
+        <w:t>Dhia</w:t>
+      </w:r>
+      <w:proofErr w:type="spellEnd"/>
+      <w:r>
+        <w:rPr>
+          <w:rFonts w:ascii="Times New Roman" w:hAnsi="Times New Roman" w:cs="Times New Roman"/>
+          <w:sz w:val="32"/>
+          <w:szCs w:val="32"/>
+        </w:rPr>
+        <w:t xml:space="preserve"> focused on use cases 1 and 2, which involved user login and paper submission. Mohamad </w:t>
+      </w:r>
+      <w:proofErr w:type="spellStart"/>
+      <w:r>
+        <w:rPr>
+          <w:rFonts w:ascii="Times New Roman" w:hAnsi="Times New Roman" w:cs="Times New Roman"/>
+          <w:sz w:val="32"/>
+          <w:szCs w:val="32"/>
+        </w:rPr>
+        <w:t>Allaham</w:t>
+      </w:r>
+      <w:proofErr w:type="spellEnd"/>
+      <w:r>
+        <w:rPr>
+          <w:rFonts w:ascii="Times New Roman" w:hAnsi="Times New Roman" w:cs="Times New Roman"/>
+          <w:sz w:val="32"/>
+          <w:szCs w:val="32"/>
+        </w:rPr>
+        <w:t xml:space="preserve"> took charge of use cases 3 and 4, which involved paper review and scheduling updates</w:t>
+      </w:r>
+      <w:r>
+        <w:rPr>
+          <w:rFonts w:ascii="Times New Roman" w:hAnsi="Times New Roman" w:cs="Times New Roman"/>
           <w:sz w:val="32"/>
           <w:szCs w:val="32"/>
         </w:rPr>
@@ -1685,7 +2045,7 @@
       </w:r>
       <w:r>
         <w:rPr>
-          <w:rFonts w:asciiTheme="majorHAnsi" w:hAnsiTheme="majorHAnsi" w:cstheme="majorHAnsi"/>
+          <w:rFonts w:ascii="Times New Roman" w:hAnsi="Times New Roman" w:cs="Times New Roman"/>
           <w:sz w:val="32"/>
           <w:szCs w:val="32"/>
         </w:rPr>
@@ -1693,7 +2053,7 @@
       </w:r>
       <w:r>
         <w:rPr>
-          <w:rFonts w:asciiTheme="majorHAnsi" w:hAnsiTheme="majorHAnsi" w:cstheme="majorHAnsi"/>
+          <w:rFonts w:ascii="Times New Roman" w:hAnsi="Times New Roman" w:cs="Times New Roman"/>
           <w:sz w:val="32"/>
           <w:szCs w:val="32"/>
         </w:rPr>
@@ -1701,7 +2061,7 @@
       </w:r>
       <w:r>
         <w:rPr>
-          <w:rFonts w:asciiTheme="majorHAnsi" w:hAnsiTheme="majorHAnsi" w:cstheme="majorHAnsi"/>
+          <w:rFonts w:ascii="Times New Roman" w:hAnsi="Times New Roman" w:cs="Times New Roman"/>
           <w:sz w:val="32"/>
           <w:szCs w:val="32"/>
         </w:rPr>
@@ -1709,7 +2069,7 @@
       </w:r>
       <w:r>
         <w:rPr>
-          <w:rFonts w:asciiTheme="majorHAnsi" w:hAnsiTheme="majorHAnsi" w:cstheme="majorHAnsi"/>
+          <w:rFonts w:ascii="Times New Roman" w:hAnsi="Times New Roman" w:cs="Times New Roman"/>
           <w:sz w:val="32"/>
           <w:szCs w:val="32"/>
         </w:rPr>
@@ -1717,15 +2077,33 @@
       </w:r>
       <w:r>
         <w:rPr>
-          <w:rFonts w:asciiTheme="majorHAnsi" w:hAnsiTheme="majorHAnsi" w:cstheme="majorHAnsi"/>
-          <w:sz w:val="32"/>
-          <w:szCs w:val="32"/>
-        </w:rPr>
-        <w:t xml:space="preserve">. The team maintained regular communication to ensure seamless integration of their work towards achieving the project's overall objectives. As the project neared completion, the team combined each use case to function in </w:t>
-      </w:r>
-      <w:r>
-        <w:rPr>
-          <w:rFonts w:asciiTheme="majorHAnsi" w:hAnsiTheme="majorHAnsi" w:cstheme="majorHAnsi"/>
+          <w:rFonts w:ascii="Times New Roman" w:hAnsi="Times New Roman" w:cs="Times New Roman"/>
+          <w:sz w:val="32"/>
+          <w:szCs w:val="32"/>
+        </w:rPr>
+        <w:t xml:space="preserve">. The team maintained regular communication to ensure seamless integration of their work towards achieving the project's overall objectives. As the project neared completion, the team combined each use case to </w:t>
+      </w:r>
+      <w:proofErr w:type="gramStart"/>
+      <w:r>
+        <w:rPr>
+          <w:rFonts w:ascii="Times New Roman" w:hAnsi="Times New Roman" w:cs="Times New Roman"/>
+          <w:sz w:val="32"/>
+          <w:szCs w:val="32"/>
+        </w:rPr>
+        <w:t>function in</w:t>
+      </w:r>
+      <w:proofErr w:type="gramEnd"/>
+      <w:r>
+        <w:rPr>
+          <w:rFonts w:ascii="Times New Roman" w:hAnsi="Times New Roman" w:cs="Times New Roman"/>
+          <w:sz w:val="32"/>
+          <w:szCs w:val="32"/>
+        </w:rPr>
+        <w:t xml:space="preserve"> </w:t>
+      </w:r>
+      <w:r>
+        <w:rPr>
+          <w:rFonts w:ascii="Times New Roman" w:hAnsi="Times New Roman" w:cs="Times New Roman"/>
           <w:sz w:val="32"/>
           <w:szCs w:val="32"/>
         </w:rPr>
@@ -1733,7 +2111,7 @@
       </w:r>
       <w:r>
         <w:rPr>
-          <w:rFonts w:asciiTheme="majorHAnsi" w:hAnsiTheme="majorHAnsi" w:cstheme="majorHAnsi"/>
+          <w:rFonts w:ascii="Times New Roman" w:hAnsi="Times New Roman" w:cs="Times New Roman"/>
           <w:sz w:val="32"/>
           <w:szCs w:val="32"/>
         </w:rPr>
@@ -1742,10 +2120,161 @@
     </w:p>
     <w:p>
       <w:pPr>
+        <w:ind w:firstLine="0"/>
+        <w:rPr>
+          <w:rFonts w:ascii="Times New Roman" w:hAnsi="Times New Roman" w:cs="Times New Roman"/>
+          <w:sz w:val="32"/>
+          <w:szCs w:val="32"/>
+        </w:rPr>
+      </w:pPr>
+      <w:proofErr w:type="gramStart"/>
+      <w:r>
+        <w:rPr>
+          <w:rFonts w:ascii="Times New Roman" w:hAnsi="Times New Roman" w:cs="Times New Roman"/>
+          <w:sz w:val="32"/>
+          <w:szCs w:val="32"/>
+        </w:rPr>
+        <w:t>During the course of</w:t>
+      </w:r>
+      <w:proofErr w:type="gramEnd"/>
+      <w:r>
+        <w:rPr>
+          <w:rFonts w:ascii="Times New Roman" w:hAnsi="Times New Roman" w:cs="Times New Roman"/>
+          <w:sz w:val="32"/>
+          <w:szCs w:val="32"/>
+        </w:rPr>
+        <w:t xml:space="preserve"> the project, the team encountered a significant challenge that hindered the progress of their work. Specifically, </w:t>
+      </w:r>
+      <w:r>
+        <w:rPr>
+          <w:rFonts w:ascii="Times New Roman" w:hAnsi="Times New Roman" w:cs="Times New Roman"/>
+          <w:sz w:val="32"/>
+          <w:szCs w:val="32"/>
+        </w:rPr>
+        <w:t>we</w:t>
+      </w:r>
+      <w:r>
+        <w:rPr>
+          <w:rFonts w:ascii="Times New Roman" w:hAnsi="Times New Roman" w:cs="Times New Roman"/>
+          <w:sz w:val="32"/>
+          <w:szCs w:val="32"/>
+        </w:rPr>
+        <w:t xml:space="preserve"> found it challenging to modify </w:t>
+      </w:r>
+      <w:r>
+        <w:rPr>
+          <w:rFonts w:ascii="Times New Roman" w:hAnsi="Times New Roman" w:cs="Times New Roman"/>
+          <w:sz w:val="32"/>
+          <w:szCs w:val="32"/>
+        </w:rPr>
+        <w:lastRenderedPageBreak/>
+        <w:t>or manipulate JSON files using vanilla JavaScript. This obstacle made it difficult for the team to carry out critical functions related to the project's objectives.</w:t>
+      </w:r>
+    </w:p>
+    <w:p>
+      <w:pPr>
+        <w:ind w:firstLine="0"/>
+        <w:rPr>
+          <w:rFonts w:ascii="Times New Roman" w:hAnsi="Times New Roman" w:cs="Times New Roman"/>
+          <w:sz w:val="32"/>
+          <w:szCs w:val="32"/>
+        </w:rPr>
+      </w:pPr>
+      <w:r>
+        <w:rPr>
+          <w:rFonts w:ascii="Times New Roman" w:hAnsi="Times New Roman" w:cs="Times New Roman"/>
+          <w:sz w:val="32"/>
+          <w:szCs w:val="32"/>
+        </w:rPr>
+        <w:t xml:space="preserve">As </w:t>
+      </w:r>
+      <w:r>
+        <w:rPr>
+          <w:rFonts w:ascii="Times New Roman" w:hAnsi="Times New Roman" w:cs="Times New Roman"/>
+          <w:sz w:val="32"/>
+          <w:szCs w:val="32"/>
+        </w:rPr>
+        <w:t>we</w:t>
+      </w:r>
+      <w:r>
+        <w:rPr>
+          <w:rFonts w:ascii="Times New Roman" w:hAnsi="Times New Roman" w:cs="Times New Roman"/>
+          <w:sz w:val="32"/>
+          <w:szCs w:val="32"/>
+        </w:rPr>
+        <w:t xml:space="preserve"> attempted to find a solution, the team discovered that local storage could serve as an alternative to manipulating JSON files. While this provided a temporary solution, it wasn't the most efficient way to handle the project's needs. The use of local storage presented its own set of challenges, including slower load times, limited storage capacity, and the need to ensure that data remained consistent across different browsers.</w:t>
+      </w:r>
+    </w:p>
+    <w:p>
+      <w:pPr>
+        <w:ind w:firstLine="0"/>
+        <w:rPr>
+          <w:rFonts w:ascii="Times New Roman" w:hAnsi="Times New Roman" w:cs="Times New Roman"/>
+          <w:sz w:val="32"/>
+          <w:szCs w:val="32"/>
+        </w:rPr>
+      </w:pPr>
+      <w:r>
+        <w:rPr>
+          <w:rFonts w:ascii="Times New Roman" w:hAnsi="Times New Roman" w:cs="Times New Roman"/>
+          <w:sz w:val="32"/>
+          <w:szCs w:val="32"/>
+        </w:rPr>
+        <w:t>Despite the challenges, the team persevered and found ways to work around the limitations of local storage. They adopted various strategies to optimize performance and improve efficiency, such as minimizing the amount of data stored in local storage, improving data compression techniques, and optimizing data retrieval processes.</w:t>
+      </w:r>
+    </w:p>
+    <w:p>
+      <w:pPr>
+        <w:ind w:firstLine="0"/>
+        <w:rPr>
+          <w:rFonts w:ascii="Times New Roman" w:hAnsi="Times New Roman" w:cs="Times New Roman"/>
+          <w:sz w:val="32"/>
+          <w:szCs w:val="32"/>
+        </w:rPr>
+      </w:pPr>
+    </w:p>
+    <w:p>
+      <w:pPr>
+        <w:ind w:firstLine="0"/>
+        <w:rPr>
+          <w:rFonts w:ascii="Times New Roman" w:hAnsi="Times New Roman" w:cs="Times New Roman"/>
+          <w:sz w:val="32"/>
+          <w:szCs w:val="32"/>
+        </w:rPr>
+      </w:pPr>
+    </w:p>
+    <w:p>
+      <w:pPr>
+        <w:ind w:firstLine="0"/>
+        <w:rPr>
+          <w:rFonts w:ascii="Times New Roman" w:hAnsi="Times New Roman" w:cs="Times New Roman"/>
+          <w:sz w:val="32"/>
+          <w:szCs w:val="32"/>
+        </w:rPr>
+      </w:pPr>
+    </w:p>
+    <w:p>
+      <w:pPr>
+        <w:ind w:firstLine="0"/>
+        <w:rPr>
+          <w:rFonts w:ascii="Times New Roman" w:hAnsi="Times New Roman" w:cs="Times New Roman"/>
+          <w:sz w:val="32"/>
+          <w:szCs w:val="32"/>
+        </w:rPr>
+      </w:pPr>
+    </w:p>
+    <w:p>
+      <w:pPr>
         <w:pStyle w:val="Heading1"/>
-      </w:pPr>
-      <w:bookmarkStart w:id="2" w:name="_Toc133670044"/>
-      <w:r>
+        <w:rPr>
+          <w:rFonts w:ascii="Times New Roman" w:hAnsi="Times New Roman" w:cs="Times New Roman"/>
+        </w:rPr>
+      </w:pPr>
+      <w:bookmarkStart w:id="2" w:name="_Toc133788797"/>
+      <w:r>
+        <w:rPr>
+          <w:rFonts w:ascii="Times New Roman" w:hAnsi="Times New Roman" w:cs="Times New Roman"/>
+        </w:rPr>
         <w:lastRenderedPageBreak/>
         <w:t>3. Visual overview of the project</w:t>
       </w:r>
@@ -1754,8 +2283,14 @@
     <w:p>
       <w:pPr>
         <w:keepNext/>
-      </w:pPr>
-      <w:r>
+        <w:rPr>
+          <w:rFonts w:ascii="Times New Roman" w:hAnsi="Times New Roman" w:cs="Times New Roman"/>
+        </w:rPr>
+      </w:pPr>
+      <w:r>
+        <w:rPr>
+          <w:rFonts w:ascii="Times New Roman" w:hAnsi="Times New Roman" w:cs="Times New Roman"/>
+        </w:rPr>
         <w:drawing>
           <wp:inline distT="0" distB="0" distL="0" distR="0" wp14:anchorId="1021574F" wp14:editId="29E34119">
             <wp:extent cx="2752296" cy="3389586"/>
@@ -1792,31 +2327,124 @@
           </wp:inline>
         </w:drawing>
       </w:r>
+      <w:r>
+        <w:rPr>
+          <w:noProof/>
+          <w14:ligatures w14:val="standardContextual"/>
+        </w:rPr>
+        <w:t xml:space="preserve"> </w:t>
+      </w:r>
+      <w:r>
+        <w:rPr>
+          <w:rFonts w:ascii="Times New Roman" w:hAnsi="Times New Roman" w:cs="Times New Roman"/>
+        </w:rPr>
+        <w:drawing>
+          <wp:inline distT="0" distB="0" distL="0" distR="0" wp14:anchorId="6405A065" wp14:editId="46E71CE8">
+            <wp:extent cx="6811326" cy="3000794"/>
+            <wp:effectExtent l="0" t="0" r="8890" b="9525"/>
+            <wp:docPr id="1123353498" name="Picture 1"/>
+            <wp:cNvGraphicFramePr>
+              <a:graphicFrameLocks xmlns:a="http://schemas.openxmlformats.org/drawingml/2006/main" noChangeAspect="1"/>
+            </wp:cNvGraphicFramePr>
+            <a:graphic xmlns:a="http://schemas.openxmlformats.org/drawingml/2006/main">
+              <a:graphicData uri="http://schemas.openxmlformats.org/drawingml/2006/picture">
+                <pic:pic xmlns:pic="http://schemas.openxmlformats.org/drawingml/2006/picture">
+                  <pic:nvPicPr>
+                    <pic:cNvPr id="1123353498" name=""/>
+                    <pic:cNvPicPr/>
+                  </pic:nvPicPr>
+                  <pic:blipFill>
+                    <a:blip r:embed="rId7"/>
+                    <a:stretch>
+                      <a:fillRect/>
+                    </a:stretch>
+                  </pic:blipFill>
+                  <pic:spPr>
+                    <a:xfrm>
+                      <a:off x="0" y="0"/>
+                      <a:ext cx="6811326" cy="3000794"/>
+                    </a:xfrm>
+                    <a:prstGeom prst="rect">
+                      <a:avLst/>
+                    </a:prstGeom>
+                  </pic:spPr>
+                </pic:pic>
+              </a:graphicData>
+            </a:graphic>
+          </wp:inline>
+        </w:drawing>
+      </w:r>
     </w:p>
     <w:p>
       <w:pPr>
         <w:pStyle w:val="Caption"/>
-      </w:pPr>
-      <w:r>
+        <w:rPr>
+          <w:rFonts w:ascii="Times New Roman" w:hAnsi="Times New Roman" w:cs="Times New Roman"/>
+        </w:rPr>
+      </w:pPr>
+      <w:r>
+        <w:rPr>
+          <w:rFonts w:ascii="Times New Roman" w:hAnsi="Times New Roman" w:cs="Times New Roman"/>
+        </w:rPr>
         <w:t xml:space="preserve">Figure </w:t>
       </w:r>
-      <w:fldSimple w:instr=" SEQ Figure \* ARABIC ">
-        <w:r>
-          <w:rPr>
-            <w:noProof/>
-          </w:rPr>
-          <w:t>1</w:t>
-        </w:r>
-      </w:fldSimple>
-      <w:r>
-        <w:t xml:space="preserve"> Main HomePage</w:t>
-      </w:r>
+      <w:r>
+        <w:rPr>
+          <w:rFonts w:ascii="Times New Roman" w:hAnsi="Times New Roman" w:cs="Times New Roman"/>
+        </w:rPr>
+        <w:fldChar w:fldCharType="begin"/>
+      </w:r>
+      <w:r>
+        <w:rPr>
+          <w:rFonts w:ascii="Times New Roman" w:hAnsi="Times New Roman" w:cs="Times New Roman"/>
+        </w:rPr>
+        <w:instrText xml:space="preserve"> SEQ Figure \* ARABIC </w:instrText>
+      </w:r>
+      <w:r>
+        <w:rPr>
+          <w:rFonts w:ascii="Times New Roman" w:hAnsi="Times New Roman" w:cs="Times New Roman"/>
+        </w:rPr>
+        <w:fldChar w:fldCharType="separate"/>
+      </w:r>
+      <w:r>
+        <w:rPr>
+          <w:rFonts w:ascii="Times New Roman" w:hAnsi="Times New Roman" w:cs="Times New Roman"/>
+          <w:noProof/>
+        </w:rPr>
+        <w:t>1</w:t>
+      </w:r>
+      <w:r>
+        <w:rPr>
+          <w:rFonts w:ascii="Times New Roman" w:hAnsi="Times New Roman" w:cs="Times New Roman"/>
+        </w:rPr>
+        <w:fldChar w:fldCharType="end"/>
+      </w:r>
+      <w:r>
+        <w:rPr>
+          <w:rFonts w:ascii="Times New Roman" w:hAnsi="Times New Roman" w:cs="Times New Roman"/>
+        </w:rPr>
+        <w:t xml:space="preserve"> Main </w:t>
+      </w:r>
+      <w:proofErr w:type="spellStart"/>
+      <w:r>
+        <w:rPr>
+          <w:rFonts w:ascii="Times New Roman" w:hAnsi="Times New Roman" w:cs="Times New Roman"/>
+        </w:rPr>
+        <w:t>HomePage</w:t>
+      </w:r>
+      <w:proofErr w:type="spellEnd"/>
     </w:p>
     <w:p>
       <w:pPr>
         <w:keepNext/>
-      </w:pPr>
-      <w:r>
+        <w:rPr>
+          <w:rFonts w:ascii="Times New Roman" w:hAnsi="Times New Roman" w:cs="Times New Roman"/>
+        </w:rPr>
+      </w:pPr>
+      <w:r>
+        <w:rPr>
+          <w:rFonts w:ascii="Times New Roman" w:hAnsi="Times New Roman" w:cs="Times New Roman"/>
+        </w:rPr>
         <w:drawing>
           <wp:inline distT="0" distB="0" distL="0" distR="0" wp14:anchorId="72EF4622" wp14:editId="63E87060">
             <wp:extent cx="4040159" cy="1765005"/>
@@ -1833,7 +2461,7 @@
                     <pic:cNvPicPr/>
                   </pic:nvPicPr>
                   <pic:blipFill>
-                    <a:blip r:embed="rId7"/>
+                    <a:blip r:embed="rId8"/>
                     <a:stretch>
                       <a:fillRect/>
                     </a:stretch>
@@ -1857,25 +2485,58 @@
     <w:p>
       <w:pPr>
         <w:pStyle w:val="Caption"/>
-      </w:pPr>
-      <w:r>
+        <w:rPr>
+          <w:rFonts w:ascii="Times New Roman" w:hAnsi="Times New Roman" w:cs="Times New Roman"/>
+        </w:rPr>
+      </w:pPr>
+      <w:r>
+        <w:rPr>
+          <w:rFonts w:ascii="Times New Roman" w:hAnsi="Times New Roman" w:cs="Times New Roman"/>
+        </w:rPr>
         <w:t xml:space="preserve">Figure </w:t>
       </w:r>
-      <w:fldSimple w:instr=" SEQ Figure \* ARABIC ">
-        <w:r>
-          <w:rPr>
-            <w:noProof/>
-          </w:rPr>
-          <w:t>2</w:t>
-        </w:r>
-      </w:fldSimple>
-      <w:r>
+      <w:r>
+        <w:rPr>
+          <w:rFonts w:ascii="Times New Roman" w:hAnsi="Times New Roman" w:cs="Times New Roman"/>
+        </w:rPr>
+        <w:fldChar w:fldCharType="begin"/>
+      </w:r>
+      <w:r>
+        <w:rPr>
+          <w:rFonts w:ascii="Times New Roman" w:hAnsi="Times New Roman" w:cs="Times New Roman"/>
+        </w:rPr>
+        <w:instrText xml:space="preserve"> SEQ Figure \* ARABIC </w:instrText>
+      </w:r>
+      <w:r>
+        <w:rPr>
+          <w:rFonts w:ascii="Times New Roman" w:hAnsi="Times New Roman" w:cs="Times New Roman"/>
+        </w:rPr>
+        <w:fldChar w:fldCharType="separate"/>
+      </w:r>
+      <w:r>
+        <w:rPr>
+          <w:rFonts w:ascii="Times New Roman" w:hAnsi="Times New Roman" w:cs="Times New Roman"/>
+          <w:noProof/>
+        </w:rPr>
+        <w:t>2</w:t>
+      </w:r>
+      <w:r>
+        <w:rPr>
+          <w:rFonts w:ascii="Times New Roman" w:hAnsi="Times New Roman" w:cs="Times New Roman"/>
+        </w:rPr>
+        <w:fldChar w:fldCharType="end"/>
+      </w:r>
+      <w:r>
+        <w:rPr>
+          <w:rFonts w:ascii="Times New Roman" w:hAnsi="Times New Roman" w:cs="Times New Roman"/>
+        </w:rPr>
         <w:t xml:space="preserve"> Login Page</w:t>
       </w:r>
     </w:p>
     <w:p>
       <w:pPr>
         <w:rPr>
+          <w:rFonts w:ascii="Times New Roman" w:hAnsi="Times New Roman" w:cs="Times New Roman"/>
           <w:b/>
           <w:bCs/>
           <w:u w:val="single"/>
@@ -1883,14 +2544,17 @@
       </w:pPr>
       <w:r>
         <w:rPr>
+          <w:rFonts w:ascii="Times New Roman" w:hAnsi="Times New Roman" w:cs="Times New Roman"/>
           <w:b/>
           <w:bCs/>
           <w:u w:val="single"/>
         </w:rPr>
+        <w:lastRenderedPageBreak/>
         <w:t>After</w:t>
       </w:r>
       <w:r>
         <w:rPr>
+          <w:rFonts w:ascii="Times New Roman" w:hAnsi="Times New Roman" w:cs="Times New Roman"/>
           <w:b/>
           <w:bCs/>
           <w:u w:val="single"/>
@@ -1899,6 +2563,7 @@
       </w:r>
       <w:r>
         <w:rPr>
+          <w:rFonts w:ascii="Times New Roman" w:hAnsi="Times New Roman" w:cs="Times New Roman"/>
           <w:b/>
           <w:bCs/>
           <w:u w:val="single"/>
@@ -1909,20 +2574,23 @@
     <w:p>
       <w:pPr>
         <w:rPr>
-          <w:b/>
-          <w:bCs/>
-        </w:rPr>
-      </w:pPr>
-    </w:p>
-    <w:p>
-      <w:pPr>
-        <w:rPr>
-          <w:b/>
-          <w:bCs/>
-        </w:rPr>
-      </w:pPr>
-      <w:r>
-        <w:rPr>
+          <w:rFonts w:ascii="Times New Roman" w:hAnsi="Times New Roman" w:cs="Times New Roman"/>
+          <w:b/>
+          <w:bCs/>
+        </w:rPr>
+      </w:pPr>
+    </w:p>
+    <w:p>
+      <w:pPr>
+        <w:rPr>
+          <w:rFonts w:ascii="Times New Roman" w:hAnsi="Times New Roman" w:cs="Times New Roman"/>
+          <w:b/>
+          <w:bCs/>
+        </w:rPr>
+      </w:pPr>
+      <w:r>
+        <w:rPr>
+          <w:rFonts w:ascii="Times New Roman" w:hAnsi="Times New Roman" w:cs="Times New Roman"/>
           <w:b/>
           <w:bCs/>
         </w:rPr>
@@ -1932,20 +2600,65 @@
     <w:p>
       <w:pPr>
         <w:rPr>
-          <w:b/>
-          <w:bCs/>
-        </w:rPr>
-      </w:pPr>
-    </w:p>
-    <w:p>
-      <w:pPr>
-        <w:rPr>
-          <w:b/>
-          <w:bCs/>
-        </w:rPr>
-      </w:pPr>
-      <w:r>
-        <w:rPr>
+          <w:rFonts w:ascii="Times New Roman" w:hAnsi="Times New Roman" w:cs="Times New Roman"/>
+          <w:b/>
+          <w:bCs/>
+        </w:rPr>
+      </w:pPr>
+      <w:r>
+        <w:rPr>
+          <w:rFonts w:ascii="Times New Roman" w:hAnsi="Times New Roman" w:cs="Times New Roman"/>
+          <w:b/>
+          <w:bCs/>
+        </w:rPr>
+        <w:drawing>
+          <wp:inline distT="0" distB="0" distL="0" distR="0" wp14:anchorId="047B9B36" wp14:editId="14FE1DD8">
+            <wp:extent cx="5858693" cy="4401164"/>
+            <wp:effectExtent l="0" t="0" r="8890" b="0"/>
+            <wp:docPr id="708506374" name="Picture 1" descr="Graphical user interface, text, application, chat or text message&#10;&#10;Description automatically generated"/>
+            <wp:cNvGraphicFramePr>
+              <a:graphicFrameLocks xmlns:a="http://schemas.openxmlformats.org/drawingml/2006/main" noChangeAspect="1"/>
+            </wp:cNvGraphicFramePr>
+            <a:graphic xmlns:a="http://schemas.openxmlformats.org/drawingml/2006/main">
+              <a:graphicData uri="http://schemas.openxmlformats.org/drawingml/2006/picture">
+                <pic:pic xmlns:pic="http://schemas.openxmlformats.org/drawingml/2006/picture">
+                  <pic:nvPicPr>
+                    <pic:cNvPr id="708506374" name="Picture 1" descr="Graphical user interface, text, application, chat or text message&#10;&#10;Description automatically generated"/>
+                    <pic:cNvPicPr/>
+                  </pic:nvPicPr>
+                  <pic:blipFill>
+                    <a:blip r:embed="rId9"/>
+                    <a:stretch>
+                      <a:fillRect/>
+                    </a:stretch>
+                  </pic:blipFill>
+                  <pic:spPr>
+                    <a:xfrm>
+                      <a:off x="0" y="0"/>
+                      <a:ext cx="5858693" cy="4401164"/>
+                    </a:xfrm>
+                    <a:prstGeom prst="rect">
+                      <a:avLst/>
+                    </a:prstGeom>
+                  </pic:spPr>
+                </pic:pic>
+              </a:graphicData>
+            </a:graphic>
+          </wp:inline>
+        </w:drawing>
+      </w:r>
+    </w:p>
+    <w:p>
+      <w:pPr>
+        <w:rPr>
+          <w:rFonts w:ascii="Times New Roman" w:hAnsi="Times New Roman" w:cs="Times New Roman"/>
+          <w:b/>
+          <w:bCs/>
+        </w:rPr>
+      </w:pPr>
+      <w:r>
+        <w:rPr>
+          <w:rFonts w:ascii="Times New Roman" w:hAnsi="Times New Roman" w:cs="Times New Roman"/>
           <w:b/>
           <w:bCs/>
         </w:rPr>
@@ -1955,42 +2668,198 @@
     <w:p>
       <w:pPr>
         <w:rPr>
-          <w:b/>
-          <w:bCs/>
-        </w:rPr>
-      </w:pPr>
-      <w:r>
-        <w:rPr>
-          <w:b/>
-          <w:bCs/>
-        </w:rPr>
-        <w:t>(for organizer):</w:t>
-      </w:r>
-    </w:p>
-    <w:p>
-      <w:pPr>
-        <w:rPr>
-          <w:b/>
-          <w:bCs/>
-        </w:rPr>
-      </w:pPr>
-      <w:r>
-        <w:rPr>
-          <w:b/>
-          <w:bCs/>
-        </w:rPr>
-        <w:t>Create Scheduleform:</w:t>
-      </w:r>
-    </w:p>
-    <w:p>
-      <w:pPr>
-        <w:rPr>
-          <w:b/>
-          <w:bCs/>
-        </w:rPr>
-      </w:pPr>
-      <w:r>
-        <w:rPr>
+          <w:rFonts w:ascii="Times New Roman" w:hAnsi="Times New Roman" w:cs="Times New Roman"/>
+          <w:b/>
+          <w:bCs/>
+          <w:sz w:val="24"/>
+          <w:szCs w:val="24"/>
+        </w:rPr>
+      </w:pPr>
+      <w:r>
+        <w:rPr>
+          <w:rFonts w:ascii="Times New Roman" w:hAnsi="Times New Roman" w:cs="Times New Roman"/>
+          <w:b/>
+          <w:bCs/>
+          <w:sz w:val="24"/>
+          <w:szCs w:val="24"/>
+          <w:highlight w:val="yellow"/>
+        </w:rPr>
+        <w:t>(</w:t>
+      </w:r>
+      <w:proofErr w:type="gramStart"/>
+      <w:r>
+        <w:rPr>
+          <w:rFonts w:ascii="Times New Roman" w:hAnsi="Times New Roman" w:cs="Times New Roman"/>
+          <w:b/>
+          <w:bCs/>
+          <w:sz w:val="24"/>
+          <w:szCs w:val="24"/>
+          <w:highlight w:val="yellow"/>
+        </w:rPr>
+        <w:t>for</w:t>
+      </w:r>
+      <w:proofErr w:type="gramEnd"/>
+      <w:r>
+        <w:rPr>
+          <w:rFonts w:ascii="Times New Roman" w:hAnsi="Times New Roman" w:cs="Times New Roman"/>
+          <w:b/>
+          <w:bCs/>
+          <w:sz w:val="24"/>
+          <w:szCs w:val="24"/>
+          <w:highlight w:val="yellow"/>
+        </w:rPr>
+        <w:t xml:space="preserve"> organizer):</w:t>
+      </w:r>
+    </w:p>
+    <w:p>
+      <w:pPr>
+        <w:rPr>
+          <w:rFonts w:ascii="Times New Roman" w:hAnsi="Times New Roman" w:cs="Times New Roman"/>
+          <w:b/>
+          <w:bCs/>
+        </w:rPr>
+      </w:pPr>
+      <w:r>
+        <w:rPr>
+          <w:rFonts w:ascii="Times New Roman" w:hAnsi="Times New Roman" w:cs="Times New Roman"/>
+          <w:b/>
+          <w:bCs/>
+        </w:rPr>
+        <w:drawing>
+          <wp:inline distT="0" distB="0" distL="0" distR="0" wp14:anchorId="44F7D5E9" wp14:editId="72D6287A">
+            <wp:extent cx="6839905" cy="3010320"/>
+            <wp:effectExtent l="0" t="0" r="0" b="0"/>
+            <wp:docPr id="1243644850" name="Picture 1"/>
+            <wp:cNvGraphicFramePr>
+              <a:graphicFrameLocks xmlns:a="http://schemas.openxmlformats.org/drawingml/2006/main" noChangeAspect="1"/>
+            </wp:cNvGraphicFramePr>
+            <a:graphic xmlns:a="http://schemas.openxmlformats.org/drawingml/2006/main">
+              <a:graphicData uri="http://schemas.openxmlformats.org/drawingml/2006/picture">
+                <pic:pic xmlns:pic="http://schemas.openxmlformats.org/drawingml/2006/picture">
+                  <pic:nvPicPr>
+                    <pic:cNvPr id="1243644850" name=""/>
+                    <pic:cNvPicPr/>
+                  </pic:nvPicPr>
+                  <pic:blipFill>
+                    <a:blip r:embed="rId10"/>
+                    <a:stretch>
+                      <a:fillRect/>
+                    </a:stretch>
+                  </pic:blipFill>
+                  <pic:spPr>
+                    <a:xfrm>
+                      <a:off x="0" y="0"/>
+                      <a:ext cx="6839905" cy="3010320"/>
+                    </a:xfrm>
+                    <a:prstGeom prst="rect">
+                      <a:avLst/>
+                    </a:prstGeom>
+                  </pic:spPr>
+                </pic:pic>
+              </a:graphicData>
+            </a:graphic>
+          </wp:inline>
+        </w:drawing>
+      </w:r>
+    </w:p>
+    <w:p>
+      <w:pPr>
+        <w:rPr>
+          <w:rFonts w:ascii="Times New Roman" w:hAnsi="Times New Roman" w:cs="Times New Roman"/>
+          <w:b/>
+          <w:bCs/>
+        </w:rPr>
+      </w:pPr>
+      <w:r>
+        <w:rPr>
+          <w:rFonts w:ascii="Times New Roman" w:hAnsi="Times New Roman" w:cs="Times New Roman"/>
+          <w:b/>
+          <w:bCs/>
+        </w:rPr>
+        <w:lastRenderedPageBreak/>
+        <w:t xml:space="preserve">Create </w:t>
+      </w:r>
+      <w:proofErr w:type="spellStart"/>
+      <w:r>
+        <w:rPr>
+          <w:rFonts w:ascii="Times New Roman" w:hAnsi="Times New Roman" w:cs="Times New Roman"/>
+          <w:b/>
+          <w:bCs/>
+        </w:rPr>
+        <w:t>Scheduleform</w:t>
+      </w:r>
+      <w:proofErr w:type="spellEnd"/>
+      <w:r>
+        <w:rPr>
+          <w:rFonts w:ascii="Times New Roman" w:hAnsi="Times New Roman" w:cs="Times New Roman"/>
+          <w:b/>
+          <w:bCs/>
+        </w:rPr>
+        <w:t>:</w:t>
+      </w:r>
+    </w:p>
+    <w:p>
+      <w:pPr>
+        <w:rPr>
+          <w:rFonts w:ascii="Times New Roman" w:hAnsi="Times New Roman" w:cs="Times New Roman"/>
+          <w:b/>
+          <w:bCs/>
+        </w:rPr>
+      </w:pPr>
+      <w:r>
+        <w:rPr>
+          <w:rFonts w:ascii="Times New Roman" w:hAnsi="Times New Roman" w:cs="Times New Roman"/>
+          <w:b/>
+          <w:bCs/>
+        </w:rPr>
+        <w:drawing>
+          <wp:inline distT="0" distB="0" distL="0" distR="0" wp14:anchorId="29F36412" wp14:editId="47334E22">
+            <wp:extent cx="3870252" cy="4074516"/>
+            <wp:effectExtent l="0" t="0" r="0" b="2540"/>
+            <wp:docPr id="1567388468" name="Picture 1"/>
+            <wp:cNvGraphicFramePr>
+              <a:graphicFrameLocks xmlns:a="http://schemas.openxmlformats.org/drawingml/2006/main" noChangeAspect="1"/>
+            </wp:cNvGraphicFramePr>
+            <a:graphic xmlns:a="http://schemas.openxmlformats.org/drawingml/2006/main">
+              <a:graphicData uri="http://schemas.openxmlformats.org/drawingml/2006/picture">
+                <pic:pic xmlns:pic="http://schemas.openxmlformats.org/drawingml/2006/picture">
+                  <pic:nvPicPr>
+                    <pic:cNvPr id="1567388468" name=""/>
+                    <pic:cNvPicPr/>
+                  </pic:nvPicPr>
+                  <pic:blipFill>
+                    <a:blip r:embed="rId11"/>
+                    <a:stretch>
+                      <a:fillRect/>
+                    </a:stretch>
+                  </pic:blipFill>
+                  <pic:spPr>
+                    <a:xfrm>
+                      <a:off x="0" y="0"/>
+                      <a:ext cx="3893663" cy="4099163"/>
+                    </a:xfrm>
+                    <a:prstGeom prst="rect">
+                      <a:avLst/>
+                    </a:prstGeom>
+                  </pic:spPr>
+                </pic:pic>
+              </a:graphicData>
+            </a:graphic>
+          </wp:inline>
+        </w:drawing>
+      </w:r>
+    </w:p>
+    <w:p>
+      <w:pPr>
+        <w:rPr>
+          <w:rFonts w:ascii="Times New Roman" w:hAnsi="Times New Roman" w:cs="Times New Roman"/>
+          <w:b/>
+          <w:bCs/>
+        </w:rPr>
+      </w:pPr>
+      <w:r>
+        <w:rPr>
+          <w:rFonts w:ascii="Times New Roman" w:hAnsi="Times New Roman" w:cs="Times New Roman"/>
           <w:b/>
           <w:bCs/>
         </w:rPr>
@@ -2000,66 +2869,504 @@
     <w:p>
       <w:pPr>
         <w:rPr>
-          <w:b/>
-          <w:bCs/>
-        </w:rPr>
-      </w:pPr>
-    </w:p>
-    <w:p>
-      <w:pPr>
-        <w:rPr>
-          <w:b/>
-          <w:bCs/>
-        </w:rPr>
-      </w:pPr>
-      <w:r>
-        <w:rPr>
-          <w:b/>
-          <w:bCs/>
-        </w:rPr>
-        <w:t>(for Authors):</w:t>
-      </w:r>
-    </w:p>
-    <w:p>
-      <w:pPr>
-        <w:rPr>
-          <w:b/>
-          <w:bCs/>
-        </w:rPr>
-      </w:pPr>
-      <w:r>
-        <w:rPr>
-          <w:b/>
-          <w:bCs/>
+          <w:rFonts w:ascii="Times New Roman" w:hAnsi="Times New Roman" w:cs="Times New Roman"/>
+          <w:b/>
+          <w:bCs/>
+        </w:rPr>
+      </w:pPr>
+      <w:r>
+        <w:rPr>
+          <w:rFonts w:ascii="Times New Roman" w:hAnsi="Times New Roman" w:cs="Times New Roman"/>
+          <w:b/>
+          <w:bCs/>
+        </w:rPr>
+        <w:t xml:space="preserve"> </w:t>
+      </w:r>
+      <w:r>
+        <w:rPr>
+          <w:rFonts w:ascii="Times New Roman" w:hAnsi="Times New Roman" w:cs="Times New Roman"/>
+          <w:b/>
+          <w:bCs/>
+        </w:rPr>
+        <w:drawing>
+          <wp:inline distT="0" distB="0" distL="0" distR="0" wp14:anchorId="7D4F8C0E" wp14:editId="6FBCE793">
+            <wp:extent cx="3519377" cy="4124861"/>
+            <wp:effectExtent l="0" t="0" r="5080" b="9525"/>
+            <wp:docPr id="1182321051" name="Picture 1" descr="Graphical user interface, application&#10;&#10;Description automatically generated"/>
+            <wp:cNvGraphicFramePr>
+              <a:graphicFrameLocks xmlns:a="http://schemas.openxmlformats.org/drawingml/2006/main" noChangeAspect="1"/>
+            </wp:cNvGraphicFramePr>
+            <a:graphic xmlns:a="http://schemas.openxmlformats.org/drawingml/2006/main">
+              <a:graphicData uri="http://schemas.openxmlformats.org/drawingml/2006/picture">
+                <pic:pic xmlns:pic="http://schemas.openxmlformats.org/drawingml/2006/picture">
+                  <pic:nvPicPr>
+                    <pic:cNvPr id="1182321051" name="Picture 1" descr="Graphical user interface, application&#10;&#10;Description automatically generated"/>
+                    <pic:cNvPicPr/>
+                  </pic:nvPicPr>
+                  <pic:blipFill>
+                    <a:blip r:embed="rId12"/>
+                    <a:stretch>
+                      <a:fillRect/>
+                    </a:stretch>
+                  </pic:blipFill>
+                  <pic:spPr>
+                    <a:xfrm>
+                      <a:off x="0" y="0"/>
+                      <a:ext cx="3520648" cy="4126351"/>
+                    </a:xfrm>
+                    <a:prstGeom prst="rect">
+                      <a:avLst/>
+                    </a:prstGeom>
+                  </pic:spPr>
+                </pic:pic>
+              </a:graphicData>
+            </a:graphic>
+          </wp:inline>
+        </w:drawing>
+      </w:r>
+    </w:p>
+    <w:p>
+      <w:pPr>
+        <w:rPr>
+          <w:rFonts w:ascii="Times New Roman" w:hAnsi="Times New Roman" w:cs="Times New Roman"/>
+          <w:b/>
+          <w:bCs/>
+        </w:rPr>
+      </w:pPr>
+    </w:p>
+    <w:p>
+      <w:pPr>
+        <w:rPr>
+          <w:rFonts w:ascii="Times New Roman" w:hAnsi="Times New Roman" w:cs="Times New Roman"/>
+          <w:b/>
+          <w:bCs/>
+          <w:sz w:val="24"/>
+          <w:szCs w:val="24"/>
+          <w:u w:val="single"/>
+        </w:rPr>
+      </w:pPr>
+      <w:r>
+        <w:rPr>
+          <w:rFonts w:ascii="Times New Roman" w:hAnsi="Times New Roman" w:cs="Times New Roman"/>
+          <w:b/>
+          <w:bCs/>
+          <w:sz w:val="24"/>
+          <w:szCs w:val="24"/>
+          <w:highlight w:val="yellow"/>
+          <w:u w:val="single"/>
+        </w:rPr>
+        <w:t>(</w:t>
+      </w:r>
+      <w:proofErr w:type="gramStart"/>
+      <w:r>
+        <w:rPr>
+          <w:rFonts w:ascii="Times New Roman" w:hAnsi="Times New Roman" w:cs="Times New Roman"/>
+          <w:b/>
+          <w:bCs/>
+          <w:sz w:val="24"/>
+          <w:szCs w:val="24"/>
+          <w:highlight w:val="yellow"/>
+          <w:u w:val="single"/>
+        </w:rPr>
+        <w:t>for</w:t>
+      </w:r>
+      <w:proofErr w:type="gramEnd"/>
+      <w:r>
+        <w:rPr>
+          <w:rFonts w:ascii="Times New Roman" w:hAnsi="Times New Roman" w:cs="Times New Roman"/>
+          <w:b/>
+          <w:bCs/>
+          <w:sz w:val="24"/>
+          <w:szCs w:val="24"/>
+          <w:highlight w:val="yellow"/>
+          <w:u w:val="single"/>
+        </w:rPr>
+        <w:t xml:space="preserve"> Authors):</w:t>
+      </w:r>
+    </w:p>
+    <w:p>
+      <w:pPr>
+        <w:rPr>
+          <w:rFonts w:ascii="Times New Roman" w:hAnsi="Times New Roman" w:cs="Times New Roman"/>
+          <w:b/>
+          <w:bCs/>
+        </w:rPr>
+      </w:pPr>
+      <w:r>
+        <w:rPr>
+          <w:rFonts w:ascii="Times New Roman" w:hAnsi="Times New Roman" w:cs="Times New Roman"/>
+          <w:b/>
+          <w:bCs/>
+        </w:rPr>
+        <w:t>Submit paper:</w:t>
+      </w:r>
+    </w:p>
+    <w:p>
+      <w:pPr>
+        <w:rPr>
+          <w:rFonts w:ascii="Times New Roman" w:hAnsi="Times New Roman" w:cs="Times New Roman"/>
+          <w:b/>
+          <w:bCs/>
+        </w:rPr>
+      </w:pPr>
+      <w:r>
+        <w:rPr>
+          <w:rFonts w:ascii="Times New Roman" w:hAnsi="Times New Roman" w:cs="Times New Roman"/>
+          <w:b/>
+          <w:bCs/>
+        </w:rPr>
+        <w:drawing>
+          <wp:inline distT="0" distB="0" distL="0" distR="0" wp14:anchorId="6A6DAAA0" wp14:editId="1DA76A27">
+            <wp:extent cx="3136605" cy="5542102"/>
+            <wp:effectExtent l="0" t="0" r="6985" b="1905"/>
+            <wp:docPr id="1259613663" name="Picture 1"/>
+            <wp:cNvGraphicFramePr>
+              <a:graphicFrameLocks xmlns:a="http://schemas.openxmlformats.org/drawingml/2006/main" noChangeAspect="1"/>
+            </wp:cNvGraphicFramePr>
+            <a:graphic xmlns:a="http://schemas.openxmlformats.org/drawingml/2006/main">
+              <a:graphicData uri="http://schemas.openxmlformats.org/drawingml/2006/picture">
+                <pic:pic xmlns:pic="http://schemas.openxmlformats.org/drawingml/2006/picture">
+                  <pic:nvPicPr>
+                    <pic:cNvPr id="1259613663" name=""/>
+                    <pic:cNvPicPr/>
+                  </pic:nvPicPr>
+                  <pic:blipFill rotWithShape="1">
+                    <a:blip r:embed="rId13"/>
+                    <a:srcRect t="1244"/>
+                    <a:stretch/>
+                  </pic:blipFill>
+                  <pic:spPr bwMode="auto">
+                    <a:xfrm>
+                      <a:off x="0" y="0"/>
+                      <a:ext cx="3139749" cy="5547658"/>
+                    </a:xfrm>
+                    <a:prstGeom prst="rect">
+                      <a:avLst/>
+                    </a:prstGeom>
+                    <a:ln>
+                      <a:noFill/>
+                    </a:ln>
+                    <a:extLst>
+                      <a:ext uri="{53640926-AAD7-44D8-BBD7-CCE9431645EC}">
+                        <a14:shadowObscured xmlns:a14="http://schemas.microsoft.com/office/drawing/2010/main"/>
+                      </a:ext>
+                    </a:extLst>
+                  </pic:spPr>
+                </pic:pic>
+              </a:graphicData>
+            </a:graphic>
+          </wp:inline>
+        </w:drawing>
+      </w:r>
+    </w:p>
+    <w:p>
+      <w:pPr>
+        <w:rPr>
+          <w:rFonts w:ascii="Times New Roman" w:hAnsi="Times New Roman" w:cs="Times New Roman"/>
+          <w:b/>
+          <w:bCs/>
+        </w:rPr>
+      </w:pPr>
+    </w:p>
+    <w:p>
+      <w:pPr>
+        <w:rPr>
+          <w:rFonts w:ascii="Times New Roman" w:hAnsi="Times New Roman" w:cs="Times New Roman"/>
+          <w:b/>
+          <w:bCs/>
+        </w:rPr>
+      </w:pPr>
+    </w:p>
+    <w:p>
+      <w:pPr>
+        <w:rPr>
+          <w:rFonts w:ascii="Times New Roman" w:hAnsi="Times New Roman" w:cs="Times New Roman"/>
+          <w:b/>
+          <w:bCs/>
+        </w:rPr>
+      </w:pPr>
+    </w:p>
+    <w:p>
+      <w:pPr>
+        <w:rPr>
+          <w:rFonts w:ascii="Times New Roman" w:hAnsi="Times New Roman" w:cs="Times New Roman"/>
+          <w:b/>
+          <w:bCs/>
+        </w:rPr>
+      </w:pPr>
+    </w:p>
+    <w:p>
+      <w:pPr>
+        <w:rPr>
+          <w:rFonts w:ascii="Times New Roman" w:hAnsi="Times New Roman" w:cs="Times New Roman"/>
+          <w:b/>
+          <w:bCs/>
+        </w:rPr>
+      </w:pPr>
+    </w:p>
+    <w:p>
+      <w:pPr>
+        <w:rPr>
+          <w:rFonts w:ascii="Times New Roman" w:hAnsi="Times New Roman" w:cs="Times New Roman"/>
+          <w:b/>
+          <w:bCs/>
+        </w:rPr>
+      </w:pPr>
+    </w:p>
+    <w:p>
+      <w:pPr>
+        <w:rPr>
+          <w:rFonts w:ascii="Times New Roman" w:hAnsi="Times New Roman" w:cs="Times New Roman"/>
+          <w:b/>
+          <w:bCs/>
+        </w:rPr>
+      </w:pPr>
+    </w:p>
+    <w:p>
+      <w:pPr>
+        <w:rPr>
+          <w:rFonts w:ascii="Times New Roman" w:hAnsi="Times New Roman" w:cs="Times New Roman"/>
+          <w:b/>
+          <w:bCs/>
+        </w:rPr>
+      </w:pPr>
+    </w:p>
+    <w:p>
+      <w:pPr>
+        <w:rPr>
+          <w:rFonts w:ascii="Times New Roman" w:hAnsi="Times New Roman" w:cs="Times New Roman"/>
+          <w:b/>
+          <w:bCs/>
+        </w:rPr>
+      </w:pPr>
+    </w:p>
+    <w:p>
+      <w:pPr>
+        <w:rPr>
+          <w:rFonts w:ascii="Times New Roman" w:hAnsi="Times New Roman" w:cs="Times New Roman"/>
+          <w:b/>
+          <w:bCs/>
+          <w:sz w:val="24"/>
+          <w:szCs w:val="24"/>
+          <w:u w:val="single"/>
+        </w:rPr>
+      </w:pPr>
+      <w:r>
+        <w:rPr>
+          <w:rFonts w:ascii="Times New Roman" w:hAnsi="Times New Roman" w:cs="Times New Roman"/>
+          <w:b/>
+          <w:bCs/>
+          <w:sz w:val="24"/>
+          <w:szCs w:val="24"/>
+          <w:highlight w:val="yellow"/>
+          <w:u w:val="single"/>
         </w:rPr>
         <w:lastRenderedPageBreak/>
-        <w:t>Submit paper:</w:t>
-      </w:r>
-    </w:p>
-    <w:p>
-      <w:pPr>
-        <w:rPr>
-          <w:b/>
-          <w:bCs/>
-        </w:rPr>
-      </w:pPr>
-      <w:r>
-        <w:rPr>
-          <w:b/>
-          <w:bCs/>
-        </w:rPr>
-        <w:t>(for Reviewer):</w:t>
-      </w:r>
-    </w:p>
-    <w:p>
-      <w:pPr>
-        <w:rPr>
-          <w:b/>
-          <w:bCs/>
-        </w:rPr>
-      </w:pPr>
-      <w:r>
-        <w:rPr>
+        <w:t>(</w:t>
+      </w:r>
+      <w:proofErr w:type="gramStart"/>
+      <w:r>
+        <w:rPr>
+          <w:rFonts w:ascii="Times New Roman" w:hAnsi="Times New Roman" w:cs="Times New Roman"/>
+          <w:b/>
+          <w:bCs/>
+          <w:sz w:val="24"/>
+          <w:szCs w:val="24"/>
+          <w:highlight w:val="yellow"/>
+          <w:u w:val="single"/>
+        </w:rPr>
+        <w:t>for</w:t>
+      </w:r>
+      <w:proofErr w:type="gramEnd"/>
+      <w:r>
+        <w:rPr>
+          <w:rFonts w:ascii="Times New Roman" w:hAnsi="Times New Roman" w:cs="Times New Roman"/>
+          <w:b/>
+          <w:bCs/>
+          <w:sz w:val="24"/>
+          <w:szCs w:val="24"/>
+          <w:highlight w:val="yellow"/>
+          <w:u w:val="single"/>
+        </w:rPr>
+        <w:t xml:space="preserve"> Reviewer):</w:t>
+      </w:r>
+    </w:p>
+    <w:p>
+      <w:pPr>
+        <w:rPr>
+          <w:rFonts w:ascii="Times New Roman" w:hAnsi="Times New Roman" w:cs="Times New Roman"/>
+          <w:b/>
+          <w:bCs/>
+        </w:rPr>
+      </w:pPr>
+      <w:r>
+        <w:rPr>
+          <w:rFonts w:ascii="Times New Roman" w:hAnsi="Times New Roman" w:cs="Times New Roman"/>
+          <w:b/>
+          <w:bCs/>
+        </w:rPr>
+        <w:drawing>
+          <wp:inline distT="0" distB="0" distL="0" distR="0" wp14:anchorId="534B8D80" wp14:editId="764FDC02">
+            <wp:extent cx="5127640" cy="2775098"/>
+            <wp:effectExtent l="0" t="0" r="0" b="6350"/>
+            <wp:docPr id="1973309896" name="Picture 1" descr="Graphical user interface, text, application, chat or text message&#10;&#10;Description automatically generated"/>
+            <wp:cNvGraphicFramePr>
+              <a:graphicFrameLocks xmlns:a="http://schemas.openxmlformats.org/drawingml/2006/main" noChangeAspect="1"/>
+            </wp:cNvGraphicFramePr>
+            <a:graphic xmlns:a="http://schemas.openxmlformats.org/drawingml/2006/main">
+              <a:graphicData uri="http://schemas.openxmlformats.org/drawingml/2006/picture">
+                <pic:pic xmlns:pic="http://schemas.openxmlformats.org/drawingml/2006/picture">
+                  <pic:nvPicPr>
+                    <pic:cNvPr id="1973309896" name="Picture 1" descr="Graphical user interface, text, application, chat or text message&#10;&#10;Description automatically generated"/>
+                    <pic:cNvPicPr/>
+                  </pic:nvPicPr>
+                  <pic:blipFill>
+                    <a:blip r:embed="rId14"/>
+                    <a:stretch>
+                      <a:fillRect/>
+                    </a:stretch>
+                  </pic:blipFill>
+                  <pic:spPr>
+                    <a:xfrm>
+                      <a:off x="0" y="0"/>
+                      <a:ext cx="5132838" cy="2777911"/>
+                    </a:xfrm>
+                    <a:prstGeom prst="rect">
+                      <a:avLst/>
+                    </a:prstGeom>
+                  </pic:spPr>
+                </pic:pic>
+              </a:graphicData>
+            </a:graphic>
+          </wp:inline>
+        </w:drawing>
+      </w:r>
+    </w:p>
+    <w:p>
+      <w:pPr>
+        <w:rPr>
+          <w:rFonts w:ascii="Times New Roman" w:hAnsi="Times New Roman" w:cs="Times New Roman"/>
+          <w:b/>
+          <w:bCs/>
+        </w:rPr>
+      </w:pPr>
+      <w:r>
+        <w:rPr>
+          <w:rFonts w:ascii="Times New Roman" w:hAnsi="Times New Roman" w:cs="Times New Roman"/>
+          <w:b/>
+          <w:bCs/>
+        </w:rPr>
+        <w:drawing>
+          <wp:inline distT="0" distB="0" distL="0" distR="0" wp14:anchorId="7E7B97EE" wp14:editId="03288B14">
+            <wp:extent cx="4922875" cy="3584126"/>
+            <wp:effectExtent l="0" t="0" r="0" b="0"/>
+            <wp:docPr id="90654260" name="Picture 1" descr="Graphical user interface, text, application, chat or text message&#10;&#10;Description automatically generated"/>
+            <wp:cNvGraphicFramePr>
+              <a:graphicFrameLocks xmlns:a="http://schemas.openxmlformats.org/drawingml/2006/main" noChangeAspect="1"/>
+            </wp:cNvGraphicFramePr>
+            <a:graphic xmlns:a="http://schemas.openxmlformats.org/drawingml/2006/main">
+              <a:graphicData uri="http://schemas.openxmlformats.org/drawingml/2006/picture">
+                <pic:pic xmlns:pic="http://schemas.openxmlformats.org/drawingml/2006/picture">
+                  <pic:nvPicPr>
+                    <pic:cNvPr id="90654260" name="Picture 1" descr="Graphical user interface, text, application, chat or text message&#10;&#10;Description automatically generated"/>
+                    <pic:cNvPicPr/>
+                  </pic:nvPicPr>
+                  <pic:blipFill>
+                    <a:blip r:embed="rId15"/>
+                    <a:stretch>
+                      <a:fillRect/>
+                    </a:stretch>
+                  </pic:blipFill>
+                  <pic:spPr>
+                    <a:xfrm>
+                      <a:off x="0" y="0"/>
+                      <a:ext cx="4930062" cy="3589358"/>
+                    </a:xfrm>
+                    <a:prstGeom prst="rect">
+                      <a:avLst/>
+                    </a:prstGeom>
+                  </pic:spPr>
+                </pic:pic>
+              </a:graphicData>
+            </a:graphic>
+          </wp:inline>
+        </w:drawing>
+      </w:r>
+    </w:p>
+    <w:p>
+      <w:pPr>
+        <w:rPr>
+          <w:rFonts w:ascii="Times New Roman" w:hAnsi="Times New Roman" w:cs="Times New Roman"/>
+          <w:b/>
+          <w:bCs/>
+        </w:rPr>
+      </w:pPr>
+    </w:p>
+    <w:p>
+      <w:pPr>
+        <w:rPr>
+          <w:rFonts w:ascii="Times New Roman" w:hAnsi="Times New Roman" w:cs="Times New Roman"/>
+          <w:b/>
+          <w:bCs/>
+        </w:rPr>
+      </w:pPr>
+    </w:p>
+    <w:p>
+      <w:pPr>
+        <w:rPr>
+          <w:rFonts w:ascii="Times New Roman" w:hAnsi="Times New Roman" w:cs="Times New Roman"/>
+          <w:b/>
+          <w:bCs/>
+        </w:rPr>
+      </w:pPr>
+    </w:p>
+    <w:p>
+      <w:pPr>
+        <w:rPr>
+          <w:rFonts w:ascii="Times New Roman" w:hAnsi="Times New Roman" w:cs="Times New Roman"/>
+          <w:b/>
+          <w:bCs/>
+        </w:rPr>
+      </w:pPr>
+    </w:p>
+    <w:p>
+      <w:pPr>
+        <w:rPr>
+          <w:rFonts w:ascii="Times New Roman" w:hAnsi="Times New Roman" w:cs="Times New Roman"/>
+          <w:b/>
+          <w:bCs/>
+        </w:rPr>
+      </w:pPr>
+    </w:p>
+    <w:p>
+      <w:pPr>
+        <w:rPr>
+          <w:rFonts w:ascii="Times New Roman" w:hAnsi="Times New Roman" w:cs="Times New Roman"/>
+          <w:b/>
+          <w:bCs/>
+        </w:rPr>
+      </w:pPr>
+    </w:p>
+    <w:p>
+      <w:pPr>
+        <w:rPr>
+          <w:rFonts w:ascii="Times New Roman" w:hAnsi="Times New Roman" w:cs="Times New Roman"/>
+          <w:b/>
+          <w:bCs/>
+        </w:rPr>
+      </w:pPr>
+    </w:p>
+    <w:p>
+      <w:pPr>
+        <w:rPr>
+          <w:rFonts w:ascii="Times New Roman" w:hAnsi="Times New Roman" w:cs="Times New Roman"/>
+          <w:b/>
+          <w:bCs/>
+        </w:rPr>
+      </w:pPr>
+      <w:r>
+        <w:rPr>
+          <w:rFonts w:ascii="Times New Roman" w:hAnsi="Times New Roman" w:cs="Times New Roman"/>
           <w:b/>
           <w:bCs/>
         </w:rPr>
@@ -2069,45 +3376,368 @@
     <w:p>
       <w:pPr>
         <w:ind w:firstLine="0"/>
-        <w:jc w:val="center"/>
-        <w:rPr>
-          <w:sz w:val="32"/>
-          <w:szCs w:val="32"/>
-        </w:rPr>
-      </w:pPr>
+        <w:rPr>
+          <w:rFonts w:ascii="Times New Roman" w:hAnsi="Times New Roman" w:cs="Times New Roman"/>
+          <w:sz w:val="32"/>
+          <w:szCs w:val="32"/>
+        </w:rPr>
+      </w:pPr>
+      <w:r>
+        <w:rPr>
+          <w:rFonts w:ascii="Times New Roman" w:hAnsi="Times New Roman" w:cs="Times New Roman"/>
+          <w:b/>
+          <w:bCs/>
+        </w:rPr>
+        <w:lastRenderedPageBreak/>
+        <w:drawing>
+          <wp:inline distT="0" distB="0" distL="0" distR="0" wp14:anchorId="240A6C00" wp14:editId="3EDE1012">
+            <wp:extent cx="3814394" cy="4104005"/>
+            <wp:effectExtent l="0" t="0" r="0" b="0"/>
+            <wp:docPr id="443903701" name="Picture 1" descr="Graphical user interface, text, application&#10;&#10;Description automatically generated"/>
+            <wp:cNvGraphicFramePr>
+              <a:graphicFrameLocks xmlns:a="http://schemas.openxmlformats.org/drawingml/2006/main" noChangeAspect="1"/>
+            </wp:cNvGraphicFramePr>
+            <a:graphic xmlns:a="http://schemas.openxmlformats.org/drawingml/2006/main">
+              <a:graphicData uri="http://schemas.openxmlformats.org/drawingml/2006/picture">
+                <pic:pic xmlns:pic="http://schemas.openxmlformats.org/drawingml/2006/picture">
+                  <pic:nvPicPr>
+                    <pic:cNvPr id="443903701" name="Picture 1" descr="Graphical user interface, text, application&#10;&#10;Description automatically generated"/>
+                    <pic:cNvPicPr/>
+                  </pic:nvPicPr>
+                  <pic:blipFill>
+                    <a:blip r:embed="rId16"/>
+                    <a:stretch>
+                      <a:fillRect/>
+                    </a:stretch>
+                  </pic:blipFill>
+                  <pic:spPr>
+                    <a:xfrm>
+                      <a:off x="0" y="0"/>
+                      <a:ext cx="3821783" cy="4111955"/>
+                    </a:xfrm>
+                    <a:prstGeom prst="rect">
+                      <a:avLst/>
+                    </a:prstGeom>
+                  </pic:spPr>
+                </pic:pic>
+              </a:graphicData>
+            </a:graphic>
+          </wp:inline>
+        </w:drawing>
+      </w:r>
+    </w:p>
+    <w:p>
+      <w:pPr>
+        <w:ind w:firstLine="0"/>
+        <w:rPr>
+          <w:rFonts w:ascii="Times New Roman" w:hAnsi="Times New Roman" w:cs="Times New Roman"/>
+          <w:sz w:val="32"/>
+          <w:szCs w:val="32"/>
+        </w:rPr>
+      </w:pPr>
+      <w:r>
+        <w:rPr>
+          <w:rFonts w:ascii="Times New Roman" w:hAnsi="Times New Roman" w:cs="Times New Roman"/>
+          <w:b/>
+          <w:bCs/>
+        </w:rPr>
+        <w:drawing>
+          <wp:inline distT="0" distB="0" distL="0" distR="0" wp14:anchorId="285EEF62" wp14:editId="5D124D01">
+            <wp:extent cx="2784975" cy="2286000"/>
+            <wp:effectExtent l="0" t="0" r="0" b="0"/>
+            <wp:docPr id="1688665710" name="Picture 1" descr="Graphical user interface, application&#10;&#10;Description automatically generated"/>
+            <wp:cNvGraphicFramePr>
+              <a:graphicFrameLocks xmlns:a="http://schemas.openxmlformats.org/drawingml/2006/main" noChangeAspect="1"/>
+            </wp:cNvGraphicFramePr>
+            <a:graphic xmlns:a="http://schemas.openxmlformats.org/drawingml/2006/main">
+              <a:graphicData uri="http://schemas.openxmlformats.org/drawingml/2006/picture">
+                <pic:pic xmlns:pic="http://schemas.openxmlformats.org/drawingml/2006/picture">
+                  <pic:nvPicPr>
+                    <pic:cNvPr id="1688665710" name="Picture 1" descr="Graphical user interface, application&#10;&#10;Description automatically generated"/>
+                    <pic:cNvPicPr/>
+                  </pic:nvPicPr>
+                  <pic:blipFill>
+                    <a:blip r:embed="rId17"/>
+                    <a:stretch>
+                      <a:fillRect/>
+                    </a:stretch>
+                  </pic:blipFill>
+                  <pic:spPr>
+                    <a:xfrm>
+                      <a:off x="0" y="0"/>
+                      <a:ext cx="2787612" cy="2288165"/>
+                    </a:xfrm>
+                    <a:prstGeom prst="rect">
+                      <a:avLst/>
+                    </a:prstGeom>
+                  </pic:spPr>
+                </pic:pic>
+              </a:graphicData>
+            </a:graphic>
+          </wp:inline>
+        </w:drawing>
+      </w:r>
+    </w:p>
+    <w:p>
+      <w:pPr>
+        <w:ind w:firstLine="0"/>
+        <w:rPr>
+          <w:rFonts w:ascii="Times New Roman" w:hAnsi="Times New Roman" w:cs="Times New Roman"/>
+          <w:sz w:val="32"/>
+          <w:szCs w:val="32"/>
+        </w:rPr>
+      </w:pPr>
+    </w:p>
+    <w:p>
+      <w:pPr>
+        <w:ind w:firstLine="0"/>
+        <w:rPr>
+          <w:rFonts w:ascii="Times New Roman" w:hAnsi="Times New Roman" w:cs="Times New Roman"/>
+          <w:sz w:val="32"/>
+          <w:szCs w:val="32"/>
+        </w:rPr>
+      </w:pPr>
+    </w:p>
+    <w:p>
+      <w:pPr>
+        <w:ind w:firstLine="0"/>
+        <w:rPr>
+          <w:rFonts w:ascii="Times New Roman" w:hAnsi="Times New Roman" w:cs="Times New Roman"/>
+          <w:sz w:val="32"/>
+          <w:szCs w:val="32"/>
+        </w:rPr>
+      </w:pPr>
+    </w:p>
+    <w:p>
+      <w:pPr>
+        <w:ind w:firstLine="0"/>
+        <w:rPr>
+          <w:rFonts w:ascii="Times New Roman" w:hAnsi="Times New Roman" w:cs="Times New Roman"/>
+          <w:sz w:val="32"/>
+          <w:szCs w:val="32"/>
+        </w:rPr>
+      </w:pPr>
+    </w:p>
+    <w:p>
+      <w:pPr>
+        <w:ind w:firstLine="0"/>
+        <w:rPr>
+          <w:rFonts w:ascii="Times New Roman" w:hAnsi="Times New Roman" w:cs="Times New Roman"/>
+          <w:sz w:val="32"/>
+          <w:szCs w:val="32"/>
+        </w:rPr>
+      </w:pPr>
+    </w:p>
+    <w:p>
+      <w:pPr>
+        <w:ind w:firstLine="0"/>
+        <w:rPr>
+          <w:rFonts w:ascii="Times New Roman" w:hAnsi="Times New Roman" w:cs="Times New Roman"/>
+          <w:sz w:val="32"/>
+          <w:szCs w:val="32"/>
+        </w:rPr>
+      </w:pPr>
+    </w:p>
+    <w:p>
+      <w:pPr>
+        <w:ind w:firstLine="0"/>
+        <w:rPr>
+          <w:rFonts w:ascii="Times New Roman" w:hAnsi="Times New Roman" w:cs="Times New Roman"/>
+          <w:sz w:val="32"/>
+          <w:szCs w:val="32"/>
+        </w:rPr>
+      </w:pPr>
+    </w:p>
+    <w:p>
+      <w:pPr>
+        <w:ind w:firstLine="0"/>
+        <w:rPr>
+          <w:rFonts w:ascii="Times New Roman" w:hAnsi="Times New Roman" w:cs="Times New Roman"/>
+          <w:sz w:val="32"/>
+          <w:szCs w:val="32"/>
+        </w:rPr>
+      </w:pPr>
+      <w:r>
+        <w:rPr>
+          <w:rFonts w:ascii="Times New Roman" w:hAnsi="Times New Roman" w:cs="Times New Roman"/>
+          <w:sz w:val="32"/>
+          <w:szCs w:val="32"/>
+        </w:rPr>
+        <w:lastRenderedPageBreak/>
+        <w:t>Date filter:</w:t>
+      </w:r>
+    </w:p>
+    <w:p>
+      <w:pPr>
+        <w:ind w:firstLine="0"/>
+        <w:rPr>
+          <w:rFonts w:ascii="Times New Roman" w:hAnsi="Times New Roman" w:cs="Times New Roman"/>
+          <w:sz w:val="32"/>
+          <w:szCs w:val="32"/>
+        </w:rPr>
+      </w:pPr>
+      <w:r>
+        <w:rPr>
+          <w:rFonts w:ascii="Times New Roman" w:hAnsi="Times New Roman" w:cs="Times New Roman"/>
+          <w:sz w:val="32"/>
+          <w:szCs w:val="32"/>
+        </w:rPr>
+        <w:drawing>
+          <wp:inline distT="0" distB="0" distL="0" distR="0" wp14:anchorId="48BB0647" wp14:editId="2C4322C6">
+            <wp:extent cx="3700130" cy="3922793"/>
+            <wp:effectExtent l="0" t="0" r="0" b="1905"/>
+            <wp:docPr id="1328812625" name="Picture 1"/>
+            <wp:cNvGraphicFramePr>
+              <a:graphicFrameLocks xmlns:a="http://schemas.openxmlformats.org/drawingml/2006/main" noChangeAspect="1"/>
+            </wp:cNvGraphicFramePr>
+            <a:graphic xmlns:a="http://schemas.openxmlformats.org/drawingml/2006/main">
+              <a:graphicData uri="http://schemas.openxmlformats.org/drawingml/2006/picture">
+                <pic:pic xmlns:pic="http://schemas.openxmlformats.org/drawingml/2006/picture">
+                  <pic:nvPicPr>
+                    <pic:cNvPr id="1328812625" name=""/>
+                    <pic:cNvPicPr/>
+                  </pic:nvPicPr>
+                  <pic:blipFill>
+                    <a:blip r:embed="rId18"/>
+                    <a:stretch>
+                      <a:fillRect/>
+                    </a:stretch>
+                  </pic:blipFill>
+                  <pic:spPr>
+                    <a:xfrm>
+                      <a:off x="0" y="0"/>
+                      <a:ext cx="3702427" cy="3925229"/>
+                    </a:xfrm>
+                    <a:prstGeom prst="rect">
+                      <a:avLst/>
+                    </a:prstGeom>
+                  </pic:spPr>
+                </pic:pic>
+              </a:graphicData>
+            </a:graphic>
+          </wp:inline>
+        </w:drawing>
+      </w:r>
+    </w:p>
+    <w:p>
+      <w:pPr>
+        <w:ind w:firstLine="0"/>
+        <w:rPr>
+          <w:rFonts w:ascii="Times New Roman" w:hAnsi="Times New Roman" w:cs="Times New Roman"/>
+          <w:sz w:val="32"/>
+          <w:szCs w:val="32"/>
+        </w:rPr>
+      </w:pPr>
+      <w:r>
+        <w:rPr>
+          <w:rFonts w:ascii="Times New Roman" w:hAnsi="Times New Roman" w:cs="Times New Roman"/>
+          <w:sz w:val="32"/>
+          <w:szCs w:val="32"/>
+        </w:rPr>
+        <w:drawing>
+          <wp:inline distT="0" distB="0" distL="0" distR="0" wp14:anchorId="177AF14A" wp14:editId="0996568E">
+            <wp:extent cx="3827721" cy="2056889"/>
+            <wp:effectExtent l="0" t="0" r="1905" b="635"/>
+            <wp:docPr id="772542454" name="Picture 1" descr="Graphical user interface, text, application, chat or text message&#10;&#10;Description automatically generated"/>
+            <wp:cNvGraphicFramePr>
+              <a:graphicFrameLocks xmlns:a="http://schemas.openxmlformats.org/drawingml/2006/main" noChangeAspect="1"/>
+            </wp:cNvGraphicFramePr>
+            <a:graphic xmlns:a="http://schemas.openxmlformats.org/drawingml/2006/main">
+              <a:graphicData uri="http://schemas.openxmlformats.org/drawingml/2006/picture">
+                <pic:pic xmlns:pic="http://schemas.openxmlformats.org/drawingml/2006/picture">
+                  <pic:nvPicPr>
+                    <pic:cNvPr id="772542454" name="Picture 1" descr="Graphical user interface, text, application, chat or text message&#10;&#10;Description automatically generated"/>
+                    <pic:cNvPicPr/>
+                  </pic:nvPicPr>
+                  <pic:blipFill>
+                    <a:blip r:embed="rId19"/>
+                    <a:stretch>
+                      <a:fillRect/>
+                    </a:stretch>
+                  </pic:blipFill>
+                  <pic:spPr>
+                    <a:xfrm>
+                      <a:off x="0" y="0"/>
+                      <a:ext cx="3832143" cy="2059265"/>
+                    </a:xfrm>
+                    <a:prstGeom prst="rect">
+                      <a:avLst/>
+                    </a:prstGeom>
+                  </pic:spPr>
+                </pic:pic>
+              </a:graphicData>
+            </a:graphic>
+          </wp:inline>
+        </w:drawing>
+      </w:r>
     </w:p>
     <w:p>
       <w:pPr>
         <w:pStyle w:val="Heading1"/>
-      </w:pPr>
-      <w:bookmarkStart w:id="3" w:name="_Toc133670045"/>
-      <w:r>
+        <w:rPr>
+          <w:rFonts w:ascii="Times New Roman" w:hAnsi="Times New Roman" w:cs="Times New Roman"/>
+        </w:rPr>
+      </w:pPr>
+      <w:bookmarkStart w:id="3" w:name="_Toc133788798"/>
+      <w:r>
+        <w:rPr>
+          <w:rFonts w:ascii="Times New Roman" w:hAnsi="Times New Roman" w:cs="Times New Roman"/>
+        </w:rPr>
         <w:t>4. Project Source Code</w:t>
       </w:r>
       <w:bookmarkEnd w:id="3"/>
     </w:p>
-    <w:p/>
-    <w:p>
-      <w:r>
+    <w:p>
+      <w:pPr>
+        <w:rPr>
+          <w:rFonts w:ascii="Times New Roman" w:hAnsi="Times New Roman" w:cs="Times New Roman"/>
+        </w:rPr>
+      </w:pPr>
+    </w:p>
+    <w:p>
+      <w:pPr>
+        <w:rPr>
+          <w:rFonts w:ascii="Times New Roman" w:hAnsi="Times New Roman" w:cs="Times New Roman"/>
+        </w:rPr>
+      </w:pPr>
+      <w:r>
+        <w:rPr>
+          <w:rFonts w:ascii="Times New Roman" w:hAnsi="Times New Roman" w:cs="Times New Roman"/>
+        </w:rPr>
         <w:t xml:space="preserve">Project link from </w:t>
       </w:r>
       <w:r>
+        <w:rPr>
+          <w:rFonts w:ascii="Times New Roman" w:hAnsi="Times New Roman" w:cs="Times New Roman"/>
+        </w:rPr>
         <w:t>GitHub</w:t>
       </w:r>
       <w:r>
+        <w:rPr>
+          <w:rFonts w:ascii="Times New Roman" w:hAnsi="Times New Roman" w:cs="Times New Roman"/>
+        </w:rPr>
         <w:t xml:space="preserve">: </w:t>
       </w:r>
-      <w:hyperlink r:id="rId8" w:history="1">
+      <w:hyperlink r:id="rId20" w:history="1">
         <w:r>
           <w:rPr>
             <w:rStyle w:val="Hyperlink"/>
+            <w:rFonts w:ascii="Times New Roman" w:hAnsi="Times New Roman" w:cs="Times New Roman"/>
           </w:rPr>
           <w:t>https://github.com/ridhwan-ra2005171/WebDevPhase1</w:t>
         </w:r>
       </w:hyperlink>
     </w:p>
     <w:p>
-      <w:r>
+      <w:pPr>
+        <w:rPr>
+          <w:rFonts w:ascii="Times New Roman" w:hAnsi="Times New Roman" w:cs="Times New Roman"/>
+        </w:rPr>
+      </w:pPr>
+      <w:r>
+        <w:rPr>
+          <w:rFonts w:ascii="Times New Roman" w:hAnsi="Times New Roman" w:cs="Times New Roman"/>
+        </w:rPr>
         <w:t xml:space="preserve"> </w:t>
       </w:r>
     </w:p>
@@ -2757,6 +4387,22 @@
       <w:szCs w:val="18"/>
     </w:rPr>
   </w:style>
+  <w:style w:type="paragraph" w:styleId="NormalWeb">
+    <w:name w:val="Normal (Web)"/>
+    <w:basedOn w:val="Normal"/>
+    <w:uiPriority w:val="99"/>
+    <w:unhideWhenUsed/>
+    <w:rsid w:val="00F77A30"/>
+    <w:pPr>
+      <w:spacing w:before="100" w:beforeAutospacing="1" w:after="100" w:afterAutospacing="1" w:line="240" w:lineRule="auto"/>
+      <w:ind w:firstLine="0"/>
+    </w:pPr>
+    <w:rPr>
+      <w:rFonts w:ascii="Times New Roman" w:eastAsia="Times New Roman" w:hAnsi="Times New Roman" w:cs="Times New Roman"/>
+      <w:sz w:val="24"/>
+      <w:szCs w:val="24"/>
+    </w:rPr>
+  </w:style>
 </w:styles>
 </file>
 

</xml_diff>